<commit_message>
Update to Functions, Performance Requirements	and Design Constraints
</commit_message>
<xml_diff>
--- a/Software Requirement Specification Document.docx
+++ b/Software Requirement Specification Document.docx
@@ -5180,57 +5180,1266 @@
         <w:rPr/>
       </w:r>
     </w:p>
-    <w:p>
-      <w:pPr>
-        <w:pStyle w:val="Normal"/>
-        <w:rPr>
-          <w:i/>
-          <w:i/>
-        </w:rPr>
-      </w:pPr>
-      <w:r>
-        <w:rPr>
-          <w:i/>
-        </w:rPr>
-        <w:t xml:space="preserve">Functional requirements define the fundamental actions that must take place in the software in accepting and processing the inputs and in processing and generating the outputs. These are generally listed as “shall” statements starting with “The system shall…  </w:t>
-      </w:r>
-    </w:p>
-    <w:p>
-      <w:pPr>
-        <w:pStyle w:val="Normal"/>
-        <w:rPr/>
-      </w:pPr>
-      <w:r>
-        <w:rPr/>
-      </w:r>
-    </w:p>
-    <w:p>
-      <w:pPr>
-        <w:pStyle w:val="Normal"/>
-        <w:rPr>
-          <w:i/>
-          <w:i/>
-        </w:rPr>
-      </w:pPr>
-      <w:r>
-        <w:rPr>
-          <w:i/>
-        </w:rPr>
-        <w:t>These include:</w:t>
-      </w:r>
-    </w:p>
-    <w:p>
-      <w:pPr>
-        <w:pStyle w:val="Normal"/>
-        <w:rPr>
-          <w:i/>
-          <w:i/>
-        </w:rPr>
-      </w:pPr>
-      <w:r>
-        <w:rPr>
-          <w:i/>
-        </w:rPr>
+    <w:tbl>
+      <w:tblPr>
+        <w:tblW w:w="5000" w:type="pct"/>
+        <w:jc w:val="left"/>
+        <w:tblInd w:w="-5" w:type="dxa"/>
+        <w:tblLayout w:type="fixed"/>
+        <w:tblCellMar>
+          <w:top w:w="55" w:type="dxa"/>
+          <w:left w:w="55" w:type="dxa"/>
+          <w:bottom w:w="55" w:type="dxa"/>
+          <w:right w:w="55" w:type="dxa"/>
+        </w:tblCellMar>
+      </w:tblPr>
+      <w:tblGrid>
+        <w:gridCol w:w="4680"/>
+        <w:gridCol w:w="4680"/>
+      </w:tblGrid>
+      <w:tr>
+        <w:trPr/>
+        <w:tc>
+          <w:tcPr>
+            <w:tcW w:w="4680" w:type="dxa"/>
+            <w:tcBorders>
+              <w:top w:val="single" w:sz="4" w:space="0" w:color="000000"/>
+              <w:left w:val="single" w:sz="4" w:space="0" w:color="000000"/>
+              <w:bottom w:val="single" w:sz="4" w:space="0" w:color="000000"/>
+            </w:tcBorders>
+          </w:tcPr>
+          <w:p>
+            <w:pPr>
+              <w:pStyle w:val="TableContents"/>
+              <w:jc w:val="center"/>
+              <w:rPr/>
+            </w:pPr>
+            <w:r>
+              <w:rPr/>
+              <w:t>ID</w:t>
+            </w:r>
+          </w:p>
+        </w:tc>
+        <w:tc>
+          <w:tcPr>
+            <w:tcW w:w="4680" w:type="dxa"/>
+            <w:tcBorders>
+              <w:top w:val="single" w:sz="4" w:space="0" w:color="000000"/>
+              <w:left w:val="single" w:sz="4" w:space="0" w:color="000000"/>
+              <w:bottom w:val="single" w:sz="4" w:space="0" w:color="000000"/>
+              <w:right w:val="single" w:sz="4" w:space="0" w:color="000000"/>
+            </w:tcBorders>
+          </w:tcPr>
+          <w:p>
+            <w:pPr>
+              <w:pStyle w:val="TableContents"/>
+              <w:jc w:val="center"/>
+              <w:rPr/>
+            </w:pPr>
+            <w:r>
+              <w:rPr/>
+              <w:t>REQUIREMENT DESCRIPTION</w:t>
+            </w:r>
+          </w:p>
+        </w:tc>
+      </w:tr>
+      <w:tr>
+        <w:trPr/>
+        <w:tc>
+          <w:tcPr>
+            <w:tcW w:w="4680" w:type="dxa"/>
+            <w:tcBorders>
+              <w:left w:val="single" w:sz="4" w:space="0" w:color="000000"/>
+              <w:bottom w:val="single" w:sz="4" w:space="0" w:color="000000"/>
+            </w:tcBorders>
+          </w:tcPr>
+          <w:p>
+            <w:pPr>
+              <w:pStyle w:val="TableContents"/>
+              <w:jc w:val="center"/>
+              <w:rPr/>
+            </w:pPr>
+            <w:r>
+              <w:rPr/>
+              <w:t>FR.1</w:t>
+            </w:r>
+          </w:p>
+        </w:tc>
+        <w:tc>
+          <w:tcPr>
+            <w:tcW w:w="4680" w:type="dxa"/>
+            <w:tcBorders>
+              <w:left w:val="single" w:sz="4" w:space="0" w:color="000000"/>
+              <w:bottom w:val="single" w:sz="4" w:space="0" w:color="000000"/>
+              <w:right w:val="single" w:sz="4" w:space="0" w:color="000000"/>
+            </w:tcBorders>
+          </w:tcPr>
+          <w:p>
+            <w:pPr>
+              <w:pStyle w:val="TableContents"/>
+              <w:jc w:val="center"/>
+              <w:rPr/>
+            </w:pPr>
+            <w:r>
+              <w:rPr/>
+              <w:t>New users and volunteers registration</w:t>
+            </w:r>
+          </w:p>
+        </w:tc>
+      </w:tr>
+      <w:tr>
+        <w:trPr/>
+        <w:tc>
+          <w:tcPr>
+            <w:tcW w:w="4680" w:type="dxa"/>
+            <w:tcBorders>
+              <w:left w:val="single" w:sz="4" w:space="0" w:color="000000"/>
+              <w:bottom w:val="single" w:sz="4" w:space="0" w:color="000000"/>
+            </w:tcBorders>
+          </w:tcPr>
+          <w:p>
+            <w:pPr>
+              <w:pStyle w:val="TableContents"/>
+              <w:jc w:val="center"/>
+              <w:rPr/>
+            </w:pPr>
+            <w:r>
+              <w:rPr/>
+              <w:t>FR.2</w:t>
+            </w:r>
+          </w:p>
+        </w:tc>
+        <w:tc>
+          <w:tcPr>
+            <w:tcW w:w="4680" w:type="dxa"/>
+            <w:tcBorders>
+              <w:left w:val="single" w:sz="4" w:space="0" w:color="000000"/>
+              <w:bottom w:val="single" w:sz="4" w:space="0" w:color="000000"/>
+              <w:right w:val="single" w:sz="4" w:space="0" w:color="000000"/>
+            </w:tcBorders>
+          </w:tcPr>
+          <w:p>
+            <w:pPr>
+              <w:pStyle w:val="TableContents"/>
+              <w:jc w:val="center"/>
+              <w:rPr/>
+            </w:pPr>
+            <w:r>
+              <w:rPr/>
+              <w:t>Content management</w:t>
+            </w:r>
+          </w:p>
+        </w:tc>
+      </w:tr>
+      <w:tr>
+        <w:trPr/>
+        <w:tc>
+          <w:tcPr>
+            <w:tcW w:w="4680" w:type="dxa"/>
+            <w:tcBorders>
+              <w:left w:val="single" w:sz="4" w:space="0" w:color="000000"/>
+              <w:bottom w:val="single" w:sz="4" w:space="0" w:color="000000"/>
+            </w:tcBorders>
+          </w:tcPr>
+          <w:p>
+            <w:pPr>
+              <w:pStyle w:val="TableContents"/>
+              <w:jc w:val="center"/>
+              <w:rPr/>
+            </w:pPr>
+            <w:r>
+              <w:rPr/>
+              <w:t>FR.3</w:t>
+            </w:r>
+          </w:p>
+        </w:tc>
+        <w:tc>
+          <w:tcPr>
+            <w:tcW w:w="4680" w:type="dxa"/>
+            <w:tcBorders>
+              <w:left w:val="single" w:sz="4" w:space="0" w:color="000000"/>
+              <w:bottom w:val="single" w:sz="4" w:space="0" w:color="000000"/>
+              <w:right w:val="single" w:sz="4" w:space="0" w:color="000000"/>
+            </w:tcBorders>
+          </w:tcPr>
+          <w:p>
+            <w:pPr>
+              <w:pStyle w:val="TableContents"/>
+              <w:jc w:val="center"/>
+              <w:rPr/>
+            </w:pPr>
+            <w:r>
+              <w:rPr/>
+              <w:t>Donations</w:t>
+            </w:r>
+          </w:p>
+        </w:tc>
+      </w:tr>
+      <w:tr>
+        <w:trPr/>
+        <w:tc>
+          <w:tcPr>
+            <w:tcW w:w="4680" w:type="dxa"/>
+            <w:tcBorders>
+              <w:left w:val="single" w:sz="4" w:space="0" w:color="000000"/>
+              <w:bottom w:val="single" w:sz="4" w:space="0" w:color="000000"/>
+            </w:tcBorders>
+          </w:tcPr>
+          <w:p>
+            <w:pPr>
+              <w:pStyle w:val="TableContents"/>
+              <w:jc w:val="center"/>
+              <w:rPr/>
+            </w:pPr>
+            <w:r>
+              <w:rPr/>
+              <w:t>FR.4</w:t>
+            </w:r>
+          </w:p>
+        </w:tc>
+        <w:tc>
+          <w:tcPr>
+            <w:tcW w:w="4680" w:type="dxa"/>
+            <w:tcBorders>
+              <w:left w:val="single" w:sz="4" w:space="0" w:color="000000"/>
+              <w:bottom w:val="single" w:sz="4" w:space="0" w:color="000000"/>
+              <w:right w:val="single" w:sz="4" w:space="0" w:color="000000"/>
+            </w:tcBorders>
+          </w:tcPr>
+          <w:p>
+            <w:pPr>
+              <w:pStyle w:val="TableContents"/>
+              <w:jc w:val="center"/>
+              <w:rPr/>
+            </w:pPr>
+            <w:r>
+              <w:rPr/>
+              <w:t>Event registration</w:t>
+            </w:r>
+          </w:p>
+        </w:tc>
+      </w:tr>
+      <w:tr>
+        <w:trPr/>
+        <w:tc>
+          <w:tcPr>
+            <w:tcW w:w="4680" w:type="dxa"/>
+            <w:tcBorders>
+              <w:left w:val="single" w:sz="4" w:space="0" w:color="000000"/>
+              <w:bottom w:val="single" w:sz="4" w:space="0" w:color="000000"/>
+            </w:tcBorders>
+          </w:tcPr>
+          <w:p>
+            <w:pPr>
+              <w:pStyle w:val="TableContents"/>
+              <w:jc w:val="center"/>
+              <w:rPr/>
+            </w:pPr>
+            <w:r>
+              <w:rPr/>
+              <w:t>FR.5</w:t>
+            </w:r>
+          </w:p>
+        </w:tc>
+        <w:tc>
+          <w:tcPr>
+            <w:tcW w:w="4680" w:type="dxa"/>
+            <w:tcBorders>
+              <w:left w:val="single" w:sz="4" w:space="0" w:color="000000"/>
+              <w:bottom w:val="single" w:sz="4" w:space="0" w:color="000000"/>
+              <w:right w:val="single" w:sz="4" w:space="0" w:color="000000"/>
+            </w:tcBorders>
+          </w:tcPr>
+          <w:p>
+            <w:pPr>
+              <w:pStyle w:val="TableContents"/>
+              <w:jc w:val="center"/>
+              <w:rPr/>
+            </w:pPr>
+            <w:r>
+              <w:rPr/>
+              <w:t>User Feedback</w:t>
+            </w:r>
+          </w:p>
+        </w:tc>
+      </w:tr>
+    </w:tbl>
+    <w:p>
+      <w:pPr>
+        <w:pStyle w:val="Normal"/>
+        <w:rPr>
+          <w:i/>
+          <w:i/>
+        </w:rPr>
+      </w:pPr>
+      <w:r>
+        <w:rPr/>
+      </w:r>
+    </w:p>
+    <w:p>
+      <w:pPr>
+        <w:pStyle w:val="Normal"/>
+        <w:rPr>
+          <w:i w:val="false"/>
+          <w:i w:val="false"/>
+          <w:iCs w:val="false"/>
+          <w:u w:val="single"/>
+        </w:rPr>
+      </w:pPr>
+      <w:r>
+        <w:rPr>
+          <w:i w:val="false"/>
+          <w:iCs w:val="false"/>
+          <w:u w:val="single"/>
+        </w:rPr>
+        <w:t>FR.1</w:t>
+      </w:r>
+    </w:p>
+    <w:p>
+      <w:pPr>
+        <w:pStyle w:val="Normal"/>
+        <w:numPr>
+          <w:ilvl w:val="0"/>
+          <w:numId w:val="39"/>
+        </w:numPr>
+        <w:rPr>
+          <w:i w:val="false"/>
+          <w:i w:val="false"/>
+          <w:iCs w:val="false"/>
+        </w:rPr>
+      </w:pPr>
+      <w:r>
+        <w:rPr>
+          <w:i w:val="false"/>
+          <w:iCs w:val="false"/>
+        </w:rPr>
+        <w:t>Forms will be  available for users who would like to join the organization as volunteers or new members.</w:t>
+      </w:r>
+    </w:p>
+    <w:p>
+      <w:pPr>
+        <w:pStyle w:val="Normal"/>
+        <w:numPr>
+          <w:ilvl w:val="0"/>
+          <w:numId w:val="39"/>
+        </w:numPr>
+        <w:rPr>
+          <w:i w:val="false"/>
+          <w:i w:val="false"/>
+          <w:iCs w:val="false"/>
+        </w:rPr>
+      </w:pPr>
+      <w:r>
+        <w:rPr>
+          <w:i w:val="false"/>
+          <w:iCs w:val="false"/>
+        </w:rPr>
+        <w:t>Validation checks will be performed.</w:t>
+      </w:r>
+    </w:p>
+    <w:p>
+      <w:pPr>
+        <w:pStyle w:val="Normal"/>
+        <w:rPr>
+          <w:i w:val="false"/>
+          <w:i w:val="false"/>
+          <w:iCs w:val="false"/>
+          <w:u w:val="single"/>
+        </w:rPr>
+      </w:pPr>
+      <w:r>
+        <w:rPr>
+          <w:i w:val="false"/>
+          <w:iCs w:val="false"/>
+          <w:u w:val="single"/>
+        </w:rPr>
+        <w:t>FR.2</w:t>
+      </w:r>
+    </w:p>
+    <w:p>
+      <w:pPr>
+        <w:pStyle w:val="Normal"/>
+        <w:numPr>
+          <w:ilvl w:val="0"/>
+          <w:numId w:val="40"/>
+        </w:numPr>
+        <w:rPr>
+          <w:i w:val="false"/>
+          <w:i w:val="false"/>
+          <w:iCs w:val="false"/>
+          <w:u w:val="none"/>
+        </w:rPr>
+      </w:pPr>
+      <w:r>
+        <w:rPr>
+          <w:i w:val="false"/>
+          <w:iCs w:val="false"/>
+          <w:u w:val="none"/>
+        </w:rPr>
+        <w:t>Users can browse and read published content, which is categorized and tagged for easy navigation.</w:t>
+      </w:r>
+    </w:p>
+    <w:p>
+      <w:pPr>
+        <w:pStyle w:val="Normal"/>
+        <w:rPr>
+          <w:i w:val="false"/>
+          <w:i w:val="false"/>
+          <w:iCs w:val="false"/>
+          <w:u w:val="single"/>
+        </w:rPr>
+      </w:pPr>
+      <w:r>
+        <w:rPr>
+          <w:i w:val="false"/>
+          <w:iCs w:val="false"/>
+          <w:u w:val="single"/>
+        </w:rPr>
+        <w:t>FR.3</w:t>
+      </w:r>
+    </w:p>
+    <w:p>
+      <w:pPr>
+        <w:pStyle w:val="Normal"/>
+        <w:numPr>
+          <w:ilvl w:val="0"/>
+          <w:numId w:val="41"/>
+        </w:numPr>
+        <w:rPr>
+          <w:i w:val="false"/>
+          <w:i w:val="false"/>
+          <w:iCs w:val="false"/>
+          <w:u w:val="none"/>
+        </w:rPr>
+      </w:pPr>
+      <w:r>
+        <w:rPr>
+          <w:i w:val="false"/>
+          <w:iCs w:val="false"/>
+          <w:u w:val="none"/>
+        </w:rPr>
+        <w:t>Users will be able to make donations to the organization through a simple and user friendly platform on the website</w:t>
+      </w:r>
+    </w:p>
+    <w:p>
+      <w:pPr>
+        <w:pStyle w:val="Normal"/>
+        <w:rPr>
+          <w:i w:val="false"/>
+          <w:i w:val="false"/>
+          <w:iCs w:val="false"/>
+          <w:u w:val="single"/>
+        </w:rPr>
+      </w:pPr>
+      <w:r>
+        <w:rPr>
+          <w:i w:val="false"/>
+          <w:iCs w:val="false"/>
+          <w:u w:val="single"/>
+        </w:rPr>
+        <w:t>FR.4</w:t>
+      </w:r>
+    </w:p>
+    <w:p>
+      <w:pPr>
+        <w:pStyle w:val="Normal"/>
+        <w:numPr>
+          <w:ilvl w:val="0"/>
+          <w:numId w:val="42"/>
+        </w:numPr>
+        <w:rPr>
+          <w:i w:val="false"/>
+          <w:i w:val="false"/>
+          <w:iCs w:val="false"/>
+          <w:u w:val="none"/>
+        </w:rPr>
+      </w:pPr>
+      <w:r>
+        <w:rPr>
+          <w:i w:val="false"/>
+          <w:iCs w:val="false"/>
+          <w:u w:val="none"/>
+        </w:rPr>
+        <w:t>Users can RSVP for upcoming events hosted on the website.</w:t>
+      </w:r>
+    </w:p>
+    <w:p>
+      <w:pPr>
+        <w:pStyle w:val="Normal"/>
+        <w:rPr>
+          <w:i w:val="false"/>
+          <w:i w:val="false"/>
+          <w:iCs w:val="false"/>
+          <w:u w:val="single"/>
+        </w:rPr>
+      </w:pPr>
+      <w:r>
+        <w:rPr>
+          <w:i w:val="false"/>
+          <w:iCs w:val="false"/>
+          <w:u w:val="single"/>
+        </w:rPr>
+        <w:t>FR.5</w:t>
+      </w:r>
+    </w:p>
+    <w:p>
+      <w:pPr>
+        <w:pStyle w:val="Normal"/>
+        <w:numPr>
+          <w:ilvl w:val="0"/>
+          <w:numId w:val="43"/>
+        </w:numPr>
+        <w:rPr>
+          <w:i w:val="false"/>
+          <w:i w:val="false"/>
+          <w:iCs w:val="false"/>
+          <w:u w:val="none"/>
+        </w:rPr>
+      </w:pPr>
+      <w:r>
+        <w:rPr>
+          <w:i w:val="false"/>
+          <w:iCs w:val="false"/>
+          <w:u w:val="none"/>
+        </w:rPr>
+        <w:t>There will be section to take user feedback.</w:t>
+      </w:r>
+    </w:p>
+    <w:p>
+      <w:pPr>
+        <w:pStyle w:val="Heading2"/>
+        <w:rPr/>
+      </w:pPr>
+      <w:bookmarkStart w:id="30" w:name="_Toc363403538"/>
+      <w:r>
+        <w:rPr>
+          <w:i w:val="false"/>
+          <w:iCs w:val="false"/>
+        </w:rPr>
+        <w:t>3.3 P</w:t>
+      </w:r>
+      <w:r>
+        <w:rPr/>
+        <w:t>erformance Requirements</w:t>
+      </w:r>
+      <w:bookmarkEnd w:id="30"/>
+    </w:p>
+    <w:p>
+      <w:pPr>
+        <w:pStyle w:val="Normal"/>
+        <w:tabs>
+          <w:tab w:val="clear" w:pos="5760"/>
+          <w:tab w:val="left" w:pos="720" w:leader="none"/>
+          <w:tab w:val="left" w:pos="1520" w:leader="none"/>
+        </w:tabs>
+        <w:rPr/>
+      </w:pPr>
+      <w:r>
+        <w:rPr/>
+      </w:r>
+    </w:p>
+    <w:p>
+      <w:pPr>
+        <w:pStyle w:val="Normal"/>
+        <w:tabs>
+          <w:tab w:val="clear" w:pos="5760"/>
+          <w:tab w:val="left" w:pos="720" w:leader="none"/>
+          <w:tab w:val="left" w:pos="1520" w:leader="none"/>
+        </w:tabs>
+        <w:rPr>
+          <w:i w:val="false"/>
+          <w:i w:val="false"/>
+          <w:iCs w:val="false"/>
+        </w:rPr>
+      </w:pPr>
+      <w:r>
+        <w:rPr>
+          <w:i w:val="false"/>
+          <w:iCs w:val="false"/>
+          <w:u w:val="single"/>
+        </w:rPr>
+        <w:t>Page Load Time</w:t>
+      </w:r>
+    </w:p>
+    <w:p>
+      <w:pPr>
+        <w:pStyle w:val="Normal"/>
+        <w:tabs>
+          <w:tab w:val="clear" w:pos="5760"/>
+          <w:tab w:val="left" w:pos="720" w:leader="none"/>
+          <w:tab w:val="left" w:pos="1520" w:leader="none"/>
+        </w:tabs>
+        <w:rPr>
+          <w:i w:val="false"/>
+          <w:i w:val="false"/>
+          <w:iCs w:val="false"/>
+        </w:rPr>
+      </w:pPr>
+      <w:r>
+        <w:rPr>
+          <w:i w:val="false"/>
+          <w:iCs w:val="false"/>
+        </w:rPr>
+        <w:t>The leadership website shall have a maximum page load time of 3 seconds for all pages, measured from the initiation of the request to the complete rendering of the page content in the user's browser.</w:t>
+      </w:r>
+    </w:p>
+    <w:p>
+      <w:pPr>
+        <w:pStyle w:val="Normal"/>
+        <w:tabs>
+          <w:tab w:val="clear" w:pos="5760"/>
+          <w:tab w:val="left" w:pos="720" w:leader="none"/>
+          <w:tab w:val="left" w:pos="1520" w:leader="none"/>
+        </w:tabs>
+        <w:rPr>
+          <w:i w:val="false"/>
+          <w:i w:val="false"/>
+          <w:iCs w:val="false"/>
+        </w:rPr>
+      </w:pPr>
+      <w:r>
+        <w:rPr>
+          <w:i w:val="false"/>
+          <w:iCs w:val="false"/>
+        </w:rPr>
+      </w:r>
+    </w:p>
+    <w:p>
+      <w:pPr>
+        <w:pStyle w:val="Normal"/>
+        <w:tabs>
+          <w:tab w:val="clear" w:pos="5760"/>
+          <w:tab w:val="left" w:pos="720" w:leader="none"/>
+          <w:tab w:val="left" w:pos="1520" w:leader="none"/>
+        </w:tabs>
+        <w:rPr>
+          <w:i w:val="false"/>
+          <w:i w:val="false"/>
+          <w:iCs w:val="false"/>
+        </w:rPr>
+      </w:pPr>
+      <w:r>
+        <w:rPr>
+          <w:i w:val="false"/>
+          <w:iCs w:val="false"/>
+          <w:u w:val="single"/>
+        </w:rPr>
+        <w:t>Image and Media Loading</w:t>
+      </w:r>
+    </w:p>
+    <w:p>
+      <w:pPr>
+        <w:pStyle w:val="Normal"/>
+        <w:tabs>
+          <w:tab w:val="clear" w:pos="5760"/>
+          <w:tab w:val="left" w:pos="720" w:leader="none"/>
+          <w:tab w:val="left" w:pos="1520" w:leader="none"/>
+        </w:tabs>
+        <w:rPr>
+          <w:i w:val="false"/>
+          <w:i w:val="false"/>
+          <w:iCs w:val="false"/>
+        </w:rPr>
+      </w:pPr>
+      <w:r>
+        <w:rPr>
+          <w:i w:val="false"/>
+          <w:iCs w:val="false"/>
+        </w:rPr>
+        <w:t>Images and media files displayed on the website shall load within 2 seconds on a standard broadband internet connection (with a minimum bandwidth of 5 Mbps). The system should employ appropriate techniques such as image compression and content delivery networks (CDNs) to optimize the loading time of media assets.</w:t>
+      </w:r>
+    </w:p>
+    <w:p>
+      <w:pPr>
+        <w:pStyle w:val="Normal"/>
+        <w:tabs>
+          <w:tab w:val="clear" w:pos="5760"/>
+          <w:tab w:val="left" w:pos="720" w:leader="none"/>
+          <w:tab w:val="left" w:pos="1520" w:leader="none"/>
+        </w:tabs>
+        <w:rPr/>
+      </w:pPr>
+      <w:r>
+        <w:rPr/>
+      </w:r>
+    </w:p>
+    <w:p>
+      <w:pPr>
+        <w:pStyle w:val="Heading2"/>
+        <w:rPr/>
+      </w:pPr>
+      <w:bookmarkStart w:id="31" w:name="_Toc363403540"/>
+      <w:r>
+        <w:rPr/>
+        <w:t>3.</w:t>
+      </w:r>
+      <w:r>
+        <w:rPr/>
+        <w:t>4</w:t>
+      </w:r>
+      <w:r>
+        <w:rPr/>
+        <w:t xml:space="preserve"> Design Constraints</w:t>
+      </w:r>
+      <w:bookmarkEnd w:id="31"/>
+    </w:p>
+    <w:p>
+      <w:pPr>
+        <w:pStyle w:val="Normal"/>
+        <w:tabs>
+          <w:tab w:val="clear" w:pos="5760"/>
+          <w:tab w:val="left" w:pos="720" w:leader="none"/>
+          <w:tab w:val="left" w:pos="1520" w:leader="none"/>
+        </w:tabs>
+        <w:rPr>
+          <w:i/>
+          <w:i/>
+        </w:rPr>
+      </w:pPr>
+      <w:r>
+        <w:rPr>
+          <w:i/>
+          <w:u w:val="single"/>
+        </w:rPr>
+        <w:t>Cross-Platform Compatibility</w:t>
+      </w:r>
+      <w:r>
+        <w:rPr>
+          <w:i/>
+        </w:rPr>
+        <w:t>:</w:t>
+      </w:r>
+    </w:p>
+    <w:p>
+      <w:pPr>
+        <w:pStyle w:val="Normal"/>
+        <w:tabs>
+          <w:tab w:val="clear" w:pos="5760"/>
+          <w:tab w:val="left" w:pos="720" w:leader="none"/>
+          <w:tab w:val="left" w:pos="1520" w:leader="none"/>
+        </w:tabs>
+        <w:rPr>
+          <w:i/>
+          <w:i/>
+        </w:rPr>
+      </w:pPr>
+      <w:r>
+        <w:rPr>
+          <w:i/>
+        </w:rPr>
+        <w:t xml:space="preserve">   </w:t>
+      </w:r>
+      <w:r>
+        <w:rPr>
+          <w:i/>
+        </w:rPr>
+        <w:t>The leadership website shall be designed to be compatible with major web browsers, including but not limited to Google Chrome, Mozilla Firefox, Safari, and Microsoft Edge. The website should be responsive and optimized for various screen sizes, including desktop, tablets, and mobile devices, to ensure a consistent user experience across different platforms.</w:t>
+      </w:r>
+    </w:p>
+    <w:p>
+      <w:pPr>
+        <w:pStyle w:val="Normal"/>
+        <w:tabs>
+          <w:tab w:val="clear" w:pos="5760"/>
+          <w:tab w:val="left" w:pos="720" w:leader="none"/>
+          <w:tab w:val="left" w:pos="1520" w:leader="none"/>
+        </w:tabs>
+        <w:rPr>
+          <w:i/>
+          <w:i/>
+        </w:rPr>
+      </w:pPr>
+      <w:r>
+        <w:rPr>
+          <w:i/>
+          <w:u w:val="single"/>
+        </w:rPr>
+        <w:t>Performance and Scalability</w:t>
+      </w:r>
+      <w:r>
+        <w:rPr>
+          <w:i/>
+        </w:rPr>
+        <w:t>:</w:t>
+      </w:r>
+    </w:p>
+    <w:p>
+      <w:pPr>
+        <w:pStyle w:val="Normal"/>
+        <w:tabs>
+          <w:tab w:val="clear" w:pos="5760"/>
+          <w:tab w:val="left" w:pos="720" w:leader="none"/>
+          <w:tab w:val="left" w:pos="1520" w:leader="none"/>
+        </w:tabs>
+        <w:rPr>
+          <w:i/>
+          <w:i/>
+        </w:rPr>
+      </w:pPr>
+      <w:r>
+        <w:rPr>
+          <w:i/>
+        </w:rPr>
+        <w:t xml:space="preserve">   </w:t>
+      </w:r>
+      <w:r>
+        <w:rPr>
+          <w:i/>
+        </w:rPr>
+        <w:t>The website shall be designed to deliver optimal performance, with fast loading times and minimal downtime. Performance optimization techniques such as caching, and code optimization should be considered during the development process.</w:t>
+      </w:r>
+    </w:p>
+    <w:p>
+      <w:pPr>
+        <w:pStyle w:val="Normal"/>
+        <w:tabs>
+          <w:tab w:val="clear" w:pos="5760"/>
+          <w:tab w:val="left" w:pos="720" w:leader="none"/>
+          <w:tab w:val="left" w:pos="1520" w:leader="none"/>
+        </w:tabs>
+        <w:rPr>
+          <w:i/>
+          <w:i/>
+        </w:rPr>
+      </w:pPr>
+      <w:r>
+        <w:rPr/>
+      </w:r>
+    </w:p>
+    <w:p>
+      <w:pPr>
+        <w:pStyle w:val="Normal"/>
+        <w:tabs>
+          <w:tab w:val="clear" w:pos="5760"/>
+          <w:tab w:val="left" w:pos="720" w:leader="none"/>
+          <w:tab w:val="left" w:pos="1520" w:leader="none"/>
+        </w:tabs>
+        <w:rPr>
+          <w:i/>
+          <w:i/>
+        </w:rPr>
+      </w:pPr>
+      <w:r>
+        <w:rPr>
+          <w:i/>
+        </w:rPr>
+        <w:t>5. Integration with Third-Party Services:</w:t>
+      </w:r>
+    </w:p>
+    <w:p>
+      <w:pPr>
+        <w:pStyle w:val="Normal"/>
+        <w:tabs>
+          <w:tab w:val="clear" w:pos="5760"/>
+          <w:tab w:val="left" w:pos="720" w:leader="none"/>
+          <w:tab w:val="left" w:pos="1520" w:leader="none"/>
+        </w:tabs>
+        <w:rPr>
+          <w:i/>
+          <w:i/>
+        </w:rPr>
+      </w:pPr>
+      <w:r>
+        <w:rPr>
+          <w:i/>
+        </w:rPr>
+        <w:t xml:space="preserve">   </w:t>
+      </w:r>
+      <w:r>
+        <w:rPr>
+          <w:i/>
+        </w:rPr>
+        <w:t>The website may require integration with third-party services such as payment gateways, or analytics tools. The design should allow for seamless integration and provide appropriate APIs or interfaces to connect with these services, ensuring smooth functionality and data exchange.</w:t>
+      </w:r>
+    </w:p>
+    <w:p>
+      <w:pPr>
+        <w:pStyle w:val="Normal"/>
+        <w:tabs>
+          <w:tab w:val="clear" w:pos="5760"/>
+          <w:tab w:val="left" w:pos="720" w:leader="none"/>
+          <w:tab w:val="left" w:pos="1520" w:leader="none"/>
+        </w:tabs>
+        <w:rPr>
+          <w:i/>
+          <w:i/>
+        </w:rPr>
+      </w:pPr>
+      <w:r>
+        <w:rPr/>
+      </w:r>
+    </w:p>
+    <w:p>
+      <w:pPr>
+        <w:pStyle w:val="Normal"/>
+        <w:tabs>
+          <w:tab w:val="clear" w:pos="5760"/>
+          <w:tab w:val="left" w:pos="720" w:leader="none"/>
+          <w:tab w:val="left" w:pos="1520" w:leader="none"/>
+        </w:tabs>
+        <w:rPr>
+          <w:i/>
+          <w:i/>
+        </w:rPr>
+      </w:pPr>
+      <w:r>
+        <w:rPr>
+          <w:i/>
+          <w:u w:val="single"/>
+        </w:rPr>
+        <w:t>Branding and Visual Consistency</w:t>
+      </w:r>
+      <w:r>
+        <w:rPr>
+          <w:i/>
+        </w:rPr>
+        <w:t>:</w:t>
+      </w:r>
+    </w:p>
+    <w:p>
+      <w:pPr>
+        <w:pStyle w:val="Normal"/>
+        <w:tabs>
+          <w:tab w:val="clear" w:pos="5760"/>
+          <w:tab w:val="left" w:pos="720" w:leader="none"/>
+          <w:tab w:val="left" w:pos="1520" w:leader="none"/>
+        </w:tabs>
+        <w:rPr>
+          <w:i/>
+          <w:i/>
+        </w:rPr>
+      </w:pPr>
+      <w:r>
+        <w:rPr>
+          <w:i/>
+        </w:rPr>
+        <w:t xml:space="preserve">   </w:t>
+      </w:r>
+      <w:r>
+        <w:rPr>
+          <w:i/>
+        </w:rPr>
+        <w:t>The design of the leadership website should align with the organization's branding guidelines and maintain visual consistency. This includes the use of appropriate color schemes, fonts, logos, and overall design elements to reflect the organization's identity and enhance brand recognition.</w:t>
+      </w:r>
+    </w:p>
+    <w:p>
+      <w:pPr>
+        <w:pStyle w:val="Normal"/>
+        <w:tabs>
+          <w:tab w:val="clear" w:pos="5760"/>
+          <w:tab w:val="left" w:pos="720" w:leader="none"/>
+          <w:tab w:val="left" w:pos="1520" w:leader="none"/>
+        </w:tabs>
+        <w:rPr>
+          <w:i/>
+          <w:i/>
+        </w:rPr>
+      </w:pPr>
+      <w:r>
+        <w:rPr/>
+      </w:r>
+    </w:p>
+    <w:p>
+      <w:pPr>
+        <w:pStyle w:val="Normal"/>
+        <w:tabs>
+          <w:tab w:val="clear" w:pos="5760"/>
+          <w:tab w:val="left" w:pos="720" w:leader="none"/>
+          <w:tab w:val="left" w:pos="1520" w:leader="none"/>
+        </w:tabs>
+        <w:rPr>
+          <w:i/>
+          <w:i/>
+        </w:rPr>
+      </w:pPr>
+      <w:r>
+        <w:rPr>
+          <w:i/>
+          <w:u w:val="single"/>
+        </w:rPr>
+        <w:t>Maintenance and Upgradability</w:t>
+      </w:r>
+      <w:r>
+        <w:rPr>
+          <w:i/>
+        </w:rPr>
+        <w:t>:</w:t>
+      </w:r>
+    </w:p>
+    <w:p>
+      <w:pPr>
+        <w:pStyle w:val="Normal"/>
+        <w:tabs>
+          <w:tab w:val="clear" w:pos="5760"/>
+          <w:tab w:val="left" w:pos="720" w:leader="none"/>
+          <w:tab w:val="left" w:pos="1520" w:leader="none"/>
+        </w:tabs>
+        <w:rPr>
+          <w:i/>
+          <w:i/>
+        </w:rPr>
+      </w:pPr>
+      <w:r>
+        <w:rPr>
+          <w:i/>
+        </w:rPr>
+        <w:t xml:space="preserve">   </w:t>
+      </w:r>
+      <w:r>
+        <w:rPr>
+          <w:i/>
+        </w:rPr>
+        <w:t>The website design should facilitate easy maintenance, updates, and future enhancements. It should use modular and well-documented code, allowing developers to make changes without causing disruptions to the overall system.</w:t>
+      </w:r>
+    </w:p>
+    <w:p>
+      <w:pPr>
+        <w:pStyle w:val="Normal"/>
+        <w:tabs>
+          <w:tab w:val="clear" w:pos="5760"/>
+          <w:tab w:val="left" w:pos="720" w:leader="none"/>
+          <w:tab w:val="left" w:pos="1520" w:leader="none"/>
+        </w:tabs>
+        <w:rPr>
+          <w:i/>
+          <w:i/>
+        </w:rPr>
+      </w:pPr>
+      <w:r>
+        <w:rPr/>
+      </w:r>
+    </w:p>
+    <w:p>
+      <w:pPr>
+        <w:pStyle w:val="Heading2"/>
+        <w:ind w:right="720" w:hanging="0"/>
+        <w:rPr/>
+      </w:pPr>
+      <w:bookmarkStart w:id="32" w:name="_Toc363403542"/>
+      <w:r>
+        <w:rPr/>
+        <w:t>3.6 Software System Attributes</w:t>
+      </w:r>
+      <w:bookmarkEnd w:id="32"/>
+    </w:p>
+    <w:p>
+      <w:pPr>
+        <w:pStyle w:val="Normal"/>
+        <w:rPr/>
+      </w:pPr>
+      <w:r>
+        <w:rPr/>
+      </w:r>
+    </w:p>
+    <w:p>
+      <w:pPr>
+        <w:pStyle w:val="Normal"/>
+        <w:tabs>
+          <w:tab w:val="clear" w:pos="5760"/>
+          <w:tab w:val="left" w:pos="720" w:leader="none"/>
+          <w:tab w:val="left" w:pos="1520" w:leader="none"/>
+        </w:tabs>
+        <w:rPr>
+          <w:i/>
+          <w:i/>
+        </w:rPr>
+      </w:pPr>
+      <w:r>
+        <w:rPr>
+          <w:i/>
+        </w:rPr>
+        <w:t xml:space="preserve">There are a number of attributes of software that can serve as requirements. It is important that required attributes by specified so that their achievement can be objectively verified. The following items provide a partial list of examples. These are also known as non-functional requirements or quality attributes. </w:t>
+      </w:r>
+    </w:p>
+    <w:p>
+      <w:pPr>
+        <w:pStyle w:val="Normal"/>
+        <w:tabs>
+          <w:tab w:val="clear" w:pos="5760"/>
+          <w:tab w:val="left" w:pos="720" w:leader="none"/>
+          <w:tab w:val="left" w:pos="1520" w:leader="none"/>
+        </w:tabs>
+        <w:rPr>
+          <w:i/>
+          <w:i/>
+        </w:rPr>
+      </w:pPr>
+      <w:r>
+        <w:rPr>
+          <w:i/>
+        </w:rPr>
+      </w:r>
+    </w:p>
+    <w:p>
+      <w:pPr>
+        <w:pStyle w:val="Normal"/>
+        <w:tabs>
+          <w:tab w:val="clear" w:pos="5760"/>
+          <w:tab w:val="left" w:pos="720" w:leader="none"/>
+          <w:tab w:val="left" w:pos="1520" w:leader="none"/>
+        </w:tabs>
+        <w:rPr>
+          <w:i/>
+          <w:i/>
+        </w:rPr>
+      </w:pPr>
+      <w:r>
+        <w:rPr>
+          <w:i/>
+        </w:rPr>
+        <w:t>These are characteristics the system must possess, but that pervade (or cross-cut) the design. These requirements have to be testable just like the functional requirements. Its easy to start philosophizing here, but keep it specific.</w:t>
+      </w:r>
+    </w:p>
+    <w:p>
+      <w:pPr>
+        <w:pStyle w:val="Normal"/>
+        <w:tabs>
+          <w:tab w:val="clear" w:pos="5760"/>
+          <w:tab w:val="left" w:pos="720" w:leader="none"/>
+          <w:tab w:val="left" w:pos="1520" w:leader="none"/>
+        </w:tabs>
+        <w:rPr/>
+      </w:pPr>
+      <w:r>
+        <w:rPr/>
+      </w:r>
+    </w:p>
+    <w:p>
+      <w:pPr>
+        <w:pStyle w:val="Heading3"/>
+        <w:rPr>
+          <w:sz w:val="24"/>
+        </w:rPr>
+      </w:pPr>
+      <w:bookmarkStart w:id="33" w:name="_Toc363403543"/>
+      <w:r>
+        <w:rPr>
+          <w:sz w:val="24"/>
+        </w:rPr>
+        <w:t>3.6.1 Reliability</w:t>
+      </w:r>
+      <w:bookmarkEnd w:id="33"/>
+    </w:p>
+    <w:p>
+      <w:pPr>
+        <w:pStyle w:val="Normal"/>
+        <w:rPr/>
+      </w:pPr>
+      <w:r>
+        <w:rPr/>
+      </w:r>
+    </w:p>
+    <w:p>
+      <w:pPr>
+        <w:pStyle w:val="Normal"/>
+        <w:rPr>
+          <w:i/>
+          <w:i/>
+        </w:rPr>
+      </w:pPr>
+      <w:r>
+        <w:rPr>
+          <w:i/>
+        </w:rPr>
+        <w:t>Specify the factors required to establish the required reliability of the software system at time of delivery. If you have MTBF requirements, express them here. This doesn’t refer to just having a  program that does not crash. This has a specific engineering meaning.</w:t>
+      </w:r>
+    </w:p>
+    <w:p>
+      <w:pPr>
+        <w:pStyle w:val="Lev3"/>
+        <w:rPr/>
+      </w:pPr>
+      <w:r>
+        <w:rPr/>
+      </w:r>
+    </w:p>
+    <w:p>
+      <w:pPr>
+        <w:pStyle w:val="Heading3"/>
+        <w:rPr>
+          <w:sz w:val="24"/>
+        </w:rPr>
+      </w:pPr>
+      <w:bookmarkStart w:id="34" w:name="_Toc363403544"/>
+      <w:r>
+        <w:rPr>
+          <w:sz w:val="24"/>
+        </w:rPr>
+        <w:t>3.6.2 Availability</w:t>
+      </w:r>
+      <w:bookmarkEnd w:id="34"/>
+    </w:p>
+    <w:p>
+      <w:pPr>
+        <w:pStyle w:val="Normal"/>
+        <w:rPr/>
+      </w:pPr>
+      <w:r>
+        <w:rPr/>
+      </w:r>
+    </w:p>
+    <w:p>
+      <w:pPr>
+        <w:pStyle w:val="Normal"/>
+        <w:rPr>
+          <w:i/>
+          <w:i/>
+        </w:rPr>
+      </w:pPr>
+      <w:r>
+        <w:rPr>
+          <w:i/>
+        </w:rPr>
+        <w:t xml:space="preserve">Specify the factors required to guarantee a defined availability level for the entire system such as checkpoint, recovery, and restart. This is somewhat related to reliability. Some systems run only infrequently on-demand (like MS Word). Some systems have to run 24/7 (like an e-commerce web site). The required availability will greatly impact the design. What are the requirements for system recovery from a failure? “The system shall allow users to restart the application after failure with the loss of at most 12 characters of input”.   </w:t>
+      </w:r>
+    </w:p>
+    <w:p>
+      <w:pPr>
+        <w:pStyle w:val="Lev3"/>
+        <w:rPr/>
+      </w:pPr>
+      <w:r>
+        <w:rPr/>
+      </w:r>
+    </w:p>
+    <w:p>
+      <w:pPr>
+        <w:pStyle w:val="Heading3"/>
+        <w:rPr>
+          <w:sz w:val="24"/>
+        </w:rPr>
+      </w:pPr>
+      <w:bookmarkStart w:id="35" w:name="_Toc363403545"/>
+      <w:r>
+        <w:rPr>
+          <w:sz w:val="24"/>
+        </w:rPr>
+        <w:t>3.6.3 Security</w:t>
+      </w:r>
+      <w:bookmarkEnd w:id="35"/>
+    </w:p>
+    <w:p>
+      <w:pPr>
+        <w:pStyle w:val="Normal"/>
+        <w:rPr/>
+      </w:pPr>
+      <w:r>
+        <w:rPr/>
+      </w:r>
+    </w:p>
+    <w:p>
+      <w:pPr>
+        <w:pStyle w:val="Normal"/>
+        <w:rPr>
+          <w:i/>
+          <w:i/>
+        </w:rPr>
+      </w:pPr>
+      <w:r>
+        <w:rPr>
+          <w:i/>
+        </w:rPr>
+        <w:t>Specify the factors that would protect the software from accidental or malicious access, use, modification, destruction, or disclosure. Specific requirements in this area could include the need to:</w:t>
       </w:r>
     </w:p>
     <w:p>
@@ -5250,7 +6459,7 @@
         <w:rPr>
           <w:i/>
         </w:rPr>
-        <w:t>Validity checks on the inputs</w:t>
+        <w:t>Utilize certain cryptographic techniques</w:t>
       </w:r>
     </w:p>
     <w:p>
@@ -5270,7 +6479,7 @@
         <w:rPr>
           <w:i/>
         </w:rPr>
-        <w:t>Exact sequence of operations</w:t>
+        <w:t>Keep specific log or history data sets</w:t>
       </w:r>
     </w:p>
     <w:p>
@@ -5290,713 +6499,7 @@
         <w:rPr>
           <w:i/>
         </w:rPr>
-        <w:t>Responses to abnormal situation, including</w:t>
-      </w:r>
-    </w:p>
-    <w:p>
-      <w:pPr>
-        <w:pStyle w:val="Normal"/>
-        <w:numPr>
-          <w:ilvl w:val="0"/>
-          <w:numId w:val="9"/>
-        </w:numPr>
-        <w:tabs>
-          <w:tab w:val="clear" w:pos="720"/>
-          <w:tab w:val="clear" w:pos="5760"/>
-          <w:tab w:val="left" w:pos="1530" w:leader="none"/>
-        </w:tabs>
-        <w:ind w:left="1890" w:right="720" w:hanging="360"/>
-        <w:rPr>
-          <w:i/>
-          <w:i/>
-        </w:rPr>
-      </w:pPr>
-      <w:r>
-        <w:rPr>
-          <w:i/>
-        </w:rPr>
-        <w:t>Overflow</w:t>
-      </w:r>
-    </w:p>
-    <w:p>
-      <w:pPr>
-        <w:pStyle w:val="Normal"/>
-        <w:numPr>
-          <w:ilvl w:val="0"/>
-          <w:numId w:val="9"/>
-        </w:numPr>
-        <w:tabs>
-          <w:tab w:val="clear" w:pos="720"/>
-          <w:tab w:val="clear" w:pos="5760"/>
-          <w:tab w:val="left" w:pos="1530" w:leader="none"/>
-        </w:tabs>
-        <w:ind w:left="1890" w:right="720" w:hanging="360"/>
-        <w:rPr>
-          <w:i/>
-          <w:i/>
-        </w:rPr>
-      </w:pPr>
-      <w:r>
-        <w:rPr>
-          <w:i/>
-        </w:rPr>
-        <w:t>Communication facilities</w:t>
-      </w:r>
-    </w:p>
-    <w:p>
-      <w:pPr>
-        <w:pStyle w:val="Normal"/>
-        <w:numPr>
-          <w:ilvl w:val="0"/>
-          <w:numId w:val="9"/>
-        </w:numPr>
-        <w:tabs>
-          <w:tab w:val="clear" w:pos="720"/>
-          <w:tab w:val="clear" w:pos="5760"/>
-          <w:tab w:val="left" w:pos="1530" w:leader="none"/>
-        </w:tabs>
-        <w:ind w:left="1890" w:right="720" w:hanging="360"/>
-        <w:rPr>
-          <w:i/>
-          <w:i/>
-        </w:rPr>
-      </w:pPr>
-      <w:r>
-        <w:rPr>
-          <w:i/>
-        </w:rPr>
-        <w:t>Error handling and recovery</w:t>
-      </w:r>
-    </w:p>
-    <w:p>
-      <w:pPr>
-        <w:pStyle w:val="Normal"/>
-        <w:numPr>
-          <w:ilvl w:val="0"/>
-          <w:numId w:val="9"/>
-        </w:numPr>
-        <w:tabs>
-          <w:tab w:val="clear" w:pos="720"/>
-          <w:tab w:val="clear" w:pos="5760"/>
-          <w:tab w:val="left" w:pos="1530" w:leader="none"/>
-        </w:tabs>
-        <w:ind w:left="1080" w:right="720" w:hanging="360"/>
-        <w:rPr>
-          <w:i/>
-          <w:i/>
-        </w:rPr>
-      </w:pPr>
-      <w:r>
-        <w:rPr>
-          <w:i/>
-        </w:rPr>
-        <w:t>Effect of parameters</w:t>
-      </w:r>
-    </w:p>
-    <w:p>
-      <w:pPr>
-        <w:pStyle w:val="Normal"/>
-        <w:numPr>
-          <w:ilvl w:val="0"/>
-          <w:numId w:val="9"/>
-        </w:numPr>
-        <w:tabs>
-          <w:tab w:val="clear" w:pos="720"/>
-          <w:tab w:val="clear" w:pos="5760"/>
-          <w:tab w:val="left" w:pos="1530" w:leader="none"/>
-        </w:tabs>
-        <w:ind w:left="1080" w:right="720" w:hanging="360"/>
-        <w:rPr>
-          <w:i/>
-          <w:i/>
-        </w:rPr>
-      </w:pPr>
-      <w:r>
-        <w:rPr>
-          <w:i/>
-        </w:rPr>
-        <w:t>Relationship of outputs to inputs, including</w:t>
-      </w:r>
-    </w:p>
-    <w:p>
-      <w:pPr>
-        <w:pStyle w:val="Normal"/>
-        <w:numPr>
-          <w:ilvl w:val="0"/>
-          <w:numId w:val="9"/>
-        </w:numPr>
-        <w:tabs>
-          <w:tab w:val="clear" w:pos="720"/>
-          <w:tab w:val="clear" w:pos="5760"/>
-          <w:tab w:val="left" w:pos="1530" w:leader="none"/>
-        </w:tabs>
-        <w:ind w:left="1890" w:right="720" w:hanging="360"/>
-        <w:rPr>
-          <w:i/>
-          <w:i/>
-        </w:rPr>
-      </w:pPr>
-      <w:r>
-        <w:rPr>
-          <w:i/>
-        </w:rPr>
-        <w:t>Input/Output sequences</w:t>
-      </w:r>
-    </w:p>
-    <w:p>
-      <w:pPr>
-        <w:pStyle w:val="Normal"/>
-        <w:numPr>
-          <w:ilvl w:val="0"/>
-          <w:numId w:val="9"/>
-        </w:numPr>
-        <w:tabs>
-          <w:tab w:val="clear" w:pos="720"/>
-          <w:tab w:val="clear" w:pos="5760"/>
-          <w:tab w:val="left" w:pos="1530" w:leader="none"/>
-        </w:tabs>
-        <w:ind w:left="1890" w:right="720" w:hanging="360"/>
-        <w:rPr>
-          <w:i/>
-          <w:i/>
-        </w:rPr>
-      </w:pPr>
-      <w:r>
-        <w:rPr>
-          <w:i/>
-        </w:rPr>
-        <w:t>Formulas for input to output conversion</w:t>
-      </w:r>
-    </w:p>
-    <w:p>
-      <w:pPr>
-        <w:pStyle w:val="Normal"/>
-        <w:rPr>
-          <w:i/>
-          <w:i/>
-        </w:rPr>
-      </w:pPr>
-      <w:r>
-        <w:rPr>
-          <w:i/>
-        </w:rPr>
-      </w:r>
-    </w:p>
-    <w:p>
-      <w:pPr>
-        <w:pStyle w:val="Normal"/>
-        <w:rPr>
-          <w:i/>
-          <w:i/>
-        </w:rPr>
-      </w:pPr>
-      <w:r>
-        <w:rPr>
-          <w:i/>
-        </w:rPr>
-      </w:r>
-    </w:p>
-    <w:p>
-      <w:pPr>
-        <w:pStyle w:val="Normal"/>
-        <w:rPr>
-          <w:i/>
-          <w:i/>
-        </w:rPr>
-      </w:pPr>
-      <w:r>
-        <w:rPr>
-          <w:i/>
-        </w:rPr>
-        <w:t>It may be appropriate to partition the functional requirements into sub-functions or sub-processes. This does not imply that the software design will also be partitioned that way.</w:t>
-      </w:r>
-    </w:p>
-    <w:p>
-      <w:pPr>
-        <w:pStyle w:val="Normal"/>
-        <w:rPr>
-          <w:i/>
-          <w:i/>
-        </w:rPr>
-      </w:pPr>
-      <w:r>
-        <w:rPr>
-          <w:i/>
-        </w:rPr>
-      </w:r>
-    </w:p>
-    <w:p>
-      <w:pPr>
-        <w:pStyle w:val="Heading2"/>
-        <w:rPr/>
-      </w:pPr>
-      <w:bookmarkStart w:id="30" w:name="_Toc363403538"/>
-      <w:r>
-        <w:rPr/>
-        <w:t>3.3 Performance Requirements</w:t>
-      </w:r>
-      <w:bookmarkEnd w:id="30"/>
-    </w:p>
-    <w:p>
-      <w:pPr>
-        <w:pStyle w:val="Normal"/>
-        <w:tabs>
-          <w:tab w:val="clear" w:pos="5760"/>
-          <w:tab w:val="left" w:pos="720" w:leader="none"/>
-          <w:tab w:val="left" w:pos="1520" w:leader="none"/>
-        </w:tabs>
-        <w:rPr/>
-      </w:pPr>
-      <w:r>
-        <w:rPr/>
-      </w:r>
-    </w:p>
-    <w:p>
-      <w:pPr>
-        <w:pStyle w:val="Normal"/>
-        <w:tabs>
-          <w:tab w:val="clear" w:pos="5760"/>
-          <w:tab w:val="left" w:pos="720" w:leader="none"/>
-          <w:tab w:val="left" w:pos="1520" w:leader="none"/>
-        </w:tabs>
-        <w:rPr>
-          <w:i/>
-          <w:i/>
-        </w:rPr>
-      </w:pPr>
-      <w:r>
-        <w:rPr>
-          <w:i/>
-        </w:rPr>
-        <w:t>This subsection specifies both the static and the dynamic numerical requirements placed on the software or on human interaction with the software, as a whole. Static numerical requirements may include:</w:t>
-      </w:r>
-    </w:p>
-    <w:p>
-      <w:pPr>
-        <w:pStyle w:val="Level2bullet"/>
-        <w:tabs>
-          <w:tab w:val="clear" w:pos="1260"/>
-          <w:tab w:val="clear" w:pos="5760"/>
-          <w:tab w:val="clear" w:pos="5940"/>
-          <w:tab w:val="clear" w:pos="6300"/>
-          <w:tab w:val="left" w:pos="720" w:leader="none"/>
-          <w:tab w:val="left" w:pos="1520" w:leader="none"/>
-        </w:tabs>
-        <w:rPr>
-          <w:i/>
-          <w:i/>
-        </w:rPr>
-      </w:pPr>
-      <w:r>
-        <w:rPr>
-          <w:i/>
-        </w:rPr>
-        <w:tab/>
-        <w:t>(a)  The number of terminals to be supported</w:t>
-      </w:r>
-    </w:p>
-    <w:p>
-      <w:pPr>
-        <w:pStyle w:val="Level2bullet"/>
-        <w:tabs>
-          <w:tab w:val="clear" w:pos="1260"/>
-          <w:tab w:val="clear" w:pos="5760"/>
-          <w:tab w:val="clear" w:pos="5940"/>
-          <w:tab w:val="clear" w:pos="6300"/>
-          <w:tab w:val="left" w:pos="720" w:leader="none"/>
-          <w:tab w:val="left" w:pos="1520" w:leader="none"/>
-        </w:tabs>
-        <w:rPr>
-          <w:i/>
-          <w:i/>
-        </w:rPr>
-      </w:pPr>
-      <w:r>
-        <w:rPr>
-          <w:i/>
-        </w:rPr>
-        <w:tab/>
-        <w:t>(b)  The number of simultaneous users to be supported</w:t>
-      </w:r>
-    </w:p>
-    <w:p>
-      <w:pPr>
-        <w:pStyle w:val="Level2bullet"/>
-        <w:tabs>
-          <w:tab w:val="clear" w:pos="1260"/>
-          <w:tab w:val="clear" w:pos="5760"/>
-          <w:tab w:val="clear" w:pos="5940"/>
-          <w:tab w:val="clear" w:pos="6300"/>
-          <w:tab w:val="left" w:pos="720" w:leader="none"/>
-          <w:tab w:val="left" w:pos="1520" w:leader="none"/>
-        </w:tabs>
-        <w:rPr>
-          <w:i/>
-          <w:i/>
-        </w:rPr>
-      </w:pPr>
-      <w:r>
-        <w:rPr>
-          <w:i/>
-        </w:rPr>
-        <w:tab/>
-        <w:t>(c)  Amount and type of information to be handled</w:t>
-      </w:r>
-    </w:p>
-    <w:p>
-      <w:pPr>
-        <w:pStyle w:val="Level2bullet"/>
-        <w:tabs>
-          <w:tab w:val="clear" w:pos="1260"/>
-          <w:tab w:val="clear" w:pos="5760"/>
-          <w:tab w:val="clear" w:pos="5940"/>
-          <w:tab w:val="clear" w:pos="6300"/>
-          <w:tab w:val="left" w:pos="720" w:leader="none"/>
-          <w:tab w:val="left" w:pos="1520" w:leader="none"/>
-        </w:tabs>
-        <w:ind w:left="0" w:right="720" w:hanging="18"/>
-        <w:rPr>
-          <w:i/>
-          <w:i/>
-        </w:rPr>
-      </w:pPr>
-      <w:r>
-        <w:rPr>
-          <w:i/>
-        </w:rPr>
-        <w:t>Static numerical requirements are sometimes identified under a separate section entitled capacity.</w:t>
-      </w:r>
-    </w:p>
-    <w:p>
-      <w:pPr>
-        <w:pStyle w:val="Level2bullet"/>
-        <w:tabs>
-          <w:tab w:val="clear" w:pos="1260"/>
-          <w:tab w:val="clear" w:pos="5760"/>
-          <w:tab w:val="clear" w:pos="5940"/>
-          <w:tab w:val="clear" w:pos="6300"/>
-          <w:tab w:val="left" w:pos="720" w:leader="none"/>
-          <w:tab w:val="left" w:pos="1520" w:leader="none"/>
-        </w:tabs>
-        <w:ind w:left="0" w:right="720" w:hanging="18"/>
-        <w:rPr/>
-      </w:pPr>
-      <w:r>
-        <w:rPr/>
-      </w:r>
-    </w:p>
-    <w:p>
-      <w:pPr>
-        <w:pStyle w:val="Level2bullet"/>
-        <w:tabs>
-          <w:tab w:val="clear" w:pos="1260"/>
-          <w:tab w:val="clear" w:pos="5760"/>
-          <w:tab w:val="clear" w:pos="5940"/>
-          <w:tab w:val="clear" w:pos="6300"/>
-          <w:tab w:val="left" w:pos="720" w:leader="none"/>
-          <w:tab w:val="left" w:pos="1520" w:leader="none"/>
-        </w:tabs>
-        <w:ind w:left="0" w:right="720" w:hanging="18"/>
-        <w:rPr>
-          <w:i/>
-          <w:i/>
-        </w:rPr>
-      </w:pPr>
-      <w:r>
-        <w:rPr>
-          <w:i/>
-        </w:rPr>
-        <w:t>Dynamic numerical requirements may include, for example, the numbers of transactions and tasks and the amount of data to be processed within certain time periods for both normal and peak workload conditions.</w:t>
-      </w:r>
-    </w:p>
-    <w:p>
-      <w:pPr>
-        <w:pStyle w:val="Normal"/>
-        <w:tabs>
-          <w:tab w:val="clear" w:pos="5760"/>
-          <w:tab w:val="left" w:pos="720" w:leader="none"/>
-          <w:tab w:val="left" w:pos="1520" w:leader="none"/>
-        </w:tabs>
-        <w:rPr>
-          <w:i/>
-          <w:i/>
-        </w:rPr>
-      </w:pPr>
-      <w:r>
-        <w:rPr>
-          <w:i/>
-        </w:rPr>
-      </w:r>
-    </w:p>
-    <w:p>
-      <w:pPr>
-        <w:pStyle w:val="Normal"/>
-        <w:tabs>
-          <w:tab w:val="clear" w:pos="5760"/>
-          <w:tab w:val="left" w:pos="720" w:leader="none"/>
-          <w:tab w:val="left" w:pos="1520" w:leader="none"/>
-        </w:tabs>
-        <w:rPr>
-          <w:i/>
-          <w:i/>
-        </w:rPr>
-      </w:pPr>
-      <w:r>
-        <w:rPr>
-          <w:i/>
-        </w:rPr>
-        <w:t>All of these requirements should be stated in measurable terms.</w:t>
-      </w:r>
-    </w:p>
-    <w:p>
-      <w:pPr>
-        <w:pStyle w:val="Normal"/>
-        <w:tabs>
-          <w:tab w:val="clear" w:pos="5760"/>
-          <w:tab w:val="left" w:pos="720" w:leader="none"/>
-          <w:tab w:val="left" w:pos="1520" w:leader="none"/>
-        </w:tabs>
-        <w:rPr/>
-      </w:pPr>
-      <w:r>
-        <w:rPr/>
-      </w:r>
-    </w:p>
-    <w:p>
-      <w:pPr>
-        <w:pStyle w:val="Normal"/>
-        <w:tabs>
-          <w:tab w:val="clear" w:pos="5760"/>
-          <w:tab w:val="left" w:pos="720" w:leader="none"/>
-          <w:tab w:val="left" w:pos="1520" w:leader="none"/>
-        </w:tabs>
-        <w:rPr>
-          <w:i/>
-          <w:i/>
-        </w:rPr>
-      </w:pPr>
-      <w:r>
-        <w:rPr>
-          <w:i/>
-        </w:rPr>
-        <w:t>For example,</w:t>
-      </w:r>
-    </w:p>
-    <w:p>
-      <w:pPr>
-        <w:pStyle w:val="Normal"/>
-        <w:tabs>
-          <w:tab w:val="clear" w:pos="5760"/>
-          <w:tab w:val="left" w:pos="720" w:leader="none"/>
-          <w:tab w:val="left" w:pos="1520" w:leader="none"/>
-        </w:tabs>
-        <w:rPr/>
-      </w:pPr>
-      <w:r>
-        <w:rPr/>
-      </w:r>
-    </w:p>
-    <w:p>
-      <w:pPr>
-        <w:pStyle w:val="Normal"/>
-        <w:tabs>
-          <w:tab w:val="clear" w:pos="5760"/>
-          <w:tab w:val="left" w:pos="720" w:leader="none"/>
-          <w:tab w:val="left" w:pos="1520" w:leader="none"/>
-        </w:tabs>
-        <w:ind w:left="720" w:right="720" w:hanging="0"/>
-        <w:rPr>
-          <w:i/>
-          <w:i/>
-        </w:rPr>
-      </w:pPr>
-      <w:r>
-        <w:rPr>
-          <w:i/>
-        </w:rPr>
-        <w:t>95% of the transactions shall be processed in less than 1 second</w:t>
-      </w:r>
-    </w:p>
-    <w:p>
-      <w:pPr>
-        <w:pStyle w:val="Normal"/>
-        <w:tabs>
-          <w:tab w:val="clear" w:pos="5760"/>
-          <w:tab w:val="left" w:pos="720" w:leader="none"/>
-          <w:tab w:val="left" w:pos="1520" w:leader="none"/>
-        </w:tabs>
-        <w:rPr/>
-      </w:pPr>
-      <w:r>
-        <w:rPr/>
-      </w:r>
-    </w:p>
-    <w:p>
-      <w:pPr>
-        <w:pStyle w:val="Normal"/>
-        <w:tabs>
-          <w:tab w:val="clear" w:pos="5760"/>
-          <w:tab w:val="left" w:pos="720" w:leader="none"/>
-          <w:tab w:val="left" w:pos="1520" w:leader="none"/>
-        </w:tabs>
-        <w:rPr>
-          <w:i/>
-          <w:i/>
-        </w:rPr>
-      </w:pPr>
-      <w:r>
-        <w:rPr>
-          <w:i/>
-        </w:rPr>
-        <w:t xml:space="preserve"> </w:t>
-      </w:r>
-      <w:r>
-        <w:rPr>
-          <w:i/>
-        </w:rPr>
-        <w:t xml:space="preserve">rather than, </w:t>
-      </w:r>
-    </w:p>
-    <w:p>
-      <w:pPr>
-        <w:pStyle w:val="Normal"/>
-        <w:tabs>
-          <w:tab w:val="clear" w:pos="5760"/>
-          <w:tab w:val="left" w:pos="720" w:leader="none"/>
-          <w:tab w:val="left" w:pos="1520" w:leader="none"/>
-        </w:tabs>
-        <w:rPr/>
-      </w:pPr>
-      <w:r>
-        <w:rPr/>
-      </w:r>
-    </w:p>
-    <w:p>
-      <w:pPr>
-        <w:pStyle w:val="Normal"/>
-        <w:tabs>
-          <w:tab w:val="clear" w:pos="5760"/>
-          <w:tab w:val="left" w:pos="720" w:leader="none"/>
-          <w:tab w:val="left" w:pos="1520" w:leader="none"/>
-        </w:tabs>
-        <w:ind w:left="720" w:right="720" w:hanging="0"/>
-        <w:rPr>
-          <w:i/>
-          <w:i/>
-        </w:rPr>
-      </w:pPr>
-      <w:r>
-        <w:rPr>
-          <w:i/>
-        </w:rPr>
-        <w:t>An operator shall not have to wait for the transaction to complete.</w:t>
-      </w:r>
-    </w:p>
-    <w:p>
-      <w:pPr>
-        <w:pStyle w:val="Normal"/>
-        <w:tabs>
-          <w:tab w:val="clear" w:pos="5760"/>
-          <w:tab w:val="left" w:pos="720" w:leader="none"/>
-          <w:tab w:val="left" w:pos="1520" w:leader="none"/>
-        </w:tabs>
-        <w:rPr/>
-      </w:pPr>
-      <w:r>
-        <w:rPr/>
-      </w:r>
-    </w:p>
-    <w:p>
-      <w:pPr>
-        <w:pStyle w:val="Normal"/>
-        <w:tabs>
-          <w:tab w:val="clear" w:pos="5760"/>
-          <w:tab w:val="left" w:pos="720" w:leader="none"/>
-          <w:tab w:val="left" w:pos="1520" w:leader="none"/>
-        </w:tabs>
-        <w:rPr>
-          <w:i/>
-          <w:i/>
-        </w:rPr>
-      </w:pPr>
-      <w:r>
-        <w:rPr>
-          <w:i/>
-        </w:rPr>
-        <w:t>(Note:  Numerical limits applied to one specific function are normally specified as part of the processing subparagraph description of that function.)</w:t>
-      </w:r>
-    </w:p>
-    <w:p>
-      <w:pPr>
-        <w:pStyle w:val="Normal"/>
-        <w:tabs>
-          <w:tab w:val="clear" w:pos="5760"/>
-          <w:tab w:val="left" w:pos="720" w:leader="none"/>
-          <w:tab w:val="left" w:pos="1520" w:leader="none"/>
-        </w:tabs>
-        <w:rPr/>
-      </w:pPr>
-      <w:r>
-        <w:rPr/>
-      </w:r>
-    </w:p>
-    <w:p>
-      <w:pPr>
-        <w:pStyle w:val="Lev2"/>
-        <w:rPr/>
-      </w:pPr>
-      <w:r>
-        <w:rPr/>
-      </w:r>
-    </w:p>
-    <w:p>
-      <w:pPr>
-        <w:pStyle w:val="Heading2"/>
-        <w:rPr/>
-      </w:pPr>
-      <w:bookmarkStart w:id="31" w:name="_Toc363403539"/>
-      <w:r>
-        <w:rPr/>
-        <w:t>3.4 Logical Database Requirements</w:t>
-      </w:r>
-      <w:bookmarkEnd w:id="31"/>
-    </w:p>
-    <w:p>
-      <w:pPr>
-        <w:pStyle w:val="Normal"/>
-        <w:rPr/>
-      </w:pPr>
-      <w:r>
-        <w:rPr/>
-      </w:r>
-    </w:p>
-    <w:p>
-      <w:pPr>
-        <w:pStyle w:val="Normal"/>
-        <w:rPr>
-          <w:i/>
-          <w:i/>
-        </w:rPr>
-      </w:pPr>
-      <w:r>
-        <w:rPr>
-          <w:i/>
-        </w:rPr>
-        <w:t>This section specifies the logical requirements for any information that is to be placed into a database. This may include:</w:t>
-      </w:r>
-    </w:p>
-    <w:p>
-      <w:pPr>
-        <w:pStyle w:val="Normal"/>
-        <w:rPr>
-          <w:i/>
-          <w:i/>
-        </w:rPr>
-      </w:pPr>
-      <w:r>
-        <w:rPr>
-          <w:i/>
-        </w:rPr>
+        <w:t>Assign certain functions to different modules</w:t>
       </w:r>
     </w:p>
     <w:p>
@@ -6016,7 +6519,7 @@
         <w:rPr>
           <w:i/>
         </w:rPr>
-        <w:t>Types of information used by various functions</w:t>
+        <w:t>Restrict communications between some areas of the program</w:t>
       </w:r>
     </w:p>
     <w:p>
@@ -6036,793 +6539,82 @@
         <w:rPr>
           <w:i/>
         </w:rPr>
-        <w:t>Frequency of use</w:t>
-      </w:r>
-    </w:p>
-    <w:p>
-      <w:pPr>
-        <w:pStyle w:val="Normal"/>
-        <w:numPr>
-          <w:ilvl w:val="0"/>
-          <w:numId w:val="9"/>
-        </w:numPr>
-        <w:ind w:left="1080" w:right="720" w:hanging="360"/>
-        <w:rPr>
-          <w:i/>
-          <w:i/>
-        </w:rPr>
-      </w:pPr>
-      <w:r>
-        <w:rPr>
-          <w:i/>
-        </w:rPr>
-        <w:t>Accessing capabilities</w:t>
-      </w:r>
-    </w:p>
-    <w:p>
-      <w:pPr>
-        <w:pStyle w:val="Normal"/>
-        <w:numPr>
-          <w:ilvl w:val="0"/>
-          <w:numId w:val="9"/>
-        </w:numPr>
-        <w:ind w:left="1080" w:right="720" w:hanging="360"/>
-        <w:rPr>
-          <w:i/>
-          <w:i/>
-        </w:rPr>
-      </w:pPr>
-      <w:r>
-        <w:rPr>
-          <w:i/>
-        </w:rPr>
-        <w:t>Data entities and their relationships</w:t>
-      </w:r>
-    </w:p>
-    <w:p>
-      <w:pPr>
-        <w:pStyle w:val="Normal"/>
-        <w:numPr>
-          <w:ilvl w:val="0"/>
-          <w:numId w:val="9"/>
-        </w:numPr>
-        <w:ind w:left="1080" w:right="720" w:hanging="360"/>
-        <w:rPr>
-          <w:i/>
-          <w:i/>
-        </w:rPr>
-      </w:pPr>
-      <w:r>
-        <w:rPr>
-          <w:i/>
-        </w:rPr>
-        <w:t>Integrity constraints</w:t>
-      </w:r>
-    </w:p>
-    <w:p>
-      <w:pPr>
-        <w:pStyle w:val="Normal"/>
-        <w:numPr>
-          <w:ilvl w:val="0"/>
-          <w:numId w:val="9"/>
-        </w:numPr>
-        <w:ind w:left="1080" w:right="720" w:hanging="360"/>
-        <w:rPr>
-          <w:i/>
-          <w:i/>
-        </w:rPr>
-      </w:pPr>
-      <w:r>
-        <w:rPr>
-          <w:i/>
-        </w:rPr>
-        <w:t>Data retention requirements</w:t>
-      </w:r>
-    </w:p>
-    <w:p>
-      <w:pPr>
-        <w:pStyle w:val="Normal"/>
-        <w:rPr>
-          <w:i/>
-          <w:i/>
-        </w:rPr>
-      </w:pPr>
-      <w:r>
-        <w:rPr>
-          <w:i/>
-        </w:rPr>
-      </w:r>
-    </w:p>
-    <w:p>
-      <w:pPr>
-        <w:pStyle w:val="Normal"/>
-        <w:rPr>
-          <w:i/>
-          <w:i/>
-        </w:rPr>
-      </w:pPr>
-      <w:r>
-        <w:rPr>
-          <w:i/>
-        </w:rPr>
-        <w:t>If the customer provided you with data models, those can be presented here. ER diagrams (or static class diagrams) can be useful here to show complex data relationships. Remember a diagram is worth a thousand words of confusing text.</w:t>
-      </w:r>
-    </w:p>
-    <w:p>
-      <w:pPr>
-        <w:pStyle w:val="Lev2"/>
-        <w:rPr/>
-      </w:pPr>
-      <w:r>
-        <w:rPr/>
-      </w:r>
-    </w:p>
-    <w:p>
-      <w:pPr>
-        <w:pStyle w:val="Heading2"/>
-        <w:rPr/>
-      </w:pPr>
-      <w:bookmarkStart w:id="32" w:name="_Toc363403540"/>
-      <w:r>
-        <w:rPr/>
-        <w:t>3.5 Design Constraints</w:t>
-      </w:r>
-      <w:bookmarkEnd w:id="32"/>
-    </w:p>
-    <w:p>
-      <w:pPr>
-        <w:pStyle w:val="Normal"/>
-        <w:tabs>
-          <w:tab w:val="clear" w:pos="5760"/>
-          <w:tab w:val="left" w:pos="720" w:leader="none"/>
-          <w:tab w:val="left" w:pos="1520" w:leader="none"/>
-        </w:tabs>
-        <w:rPr/>
-      </w:pPr>
-      <w:r>
-        <w:rPr/>
-      </w:r>
-    </w:p>
-    <w:p>
-      <w:pPr>
-        <w:pStyle w:val="Normal"/>
-        <w:tabs>
-          <w:tab w:val="clear" w:pos="5760"/>
-          <w:tab w:val="left" w:pos="720" w:leader="none"/>
-          <w:tab w:val="left" w:pos="1520" w:leader="none"/>
-        </w:tabs>
-        <w:rPr>
-          <w:i/>
-          <w:i/>
-        </w:rPr>
-      </w:pPr>
-      <w:r>
-        <w:rPr>
-          <w:i/>
-        </w:rPr>
-        <w:t>Specify design constraints that can be imposed by other standards, hardware limitations, etc.</w:t>
-      </w:r>
-    </w:p>
-    <w:p>
-      <w:pPr>
-        <w:pStyle w:val="Normal"/>
-        <w:tabs>
-          <w:tab w:val="clear" w:pos="5760"/>
-          <w:tab w:val="left" w:pos="720" w:leader="none"/>
-          <w:tab w:val="left" w:pos="1520" w:leader="none"/>
-        </w:tabs>
-        <w:rPr/>
-      </w:pPr>
-      <w:r>
-        <w:rPr/>
+        <w:t>Check data integrity for critical variables</w:t>
       </w:r>
     </w:p>
     <w:p>
       <w:pPr>
         <w:pStyle w:val="Heading3"/>
+        <w:rPr/>
+      </w:pPr>
+      <w:r>
+        <w:rPr/>
+      </w:r>
+    </w:p>
+    <w:p>
+      <w:pPr>
+        <w:pStyle w:val="Heading3"/>
         <w:rPr>
           <w:sz w:val="24"/>
         </w:rPr>
       </w:pPr>
-      <w:bookmarkStart w:id="33" w:name="_Toc363403541"/>
+      <w:bookmarkStart w:id="36" w:name="_Toc363403546"/>
       <w:r>
         <w:rPr>
           <w:sz w:val="24"/>
         </w:rPr>
-        <w:t>3.5.1  Standards Compliance</w:t>
-      </w:r>
-      <w:bookmarkEnd w:id="33"/>
-      <w:r>
+        <w:t>3.6.4 Maintainability</w:t>
+      </w:r>
+      <w:bookmarkEnd w:id="36"/>
+    </w:p>
+    <w:p>
+      <w:pPr>
+        <w:pStyle w:val="Normal"/>
+        <w:rPr/>
+      </w:pPr>
+      <w:r>
+        <w:rPr/>
+      </w:r>
+    </w:p>
+    <w:p>
+      <w:pPr>
+        <w:pStyle w:val="Normal"/>
+        <w:rPr>
+          <w:i/>
+          <w:i/>
+        </w:rPr>
+      </w:pPr>
+      <w:r>
+        <w:rPr>
+          <w:i/>
+        </w:rPr>
+        <w:t>Specify attributes of software that relate to the ease of maintenance of the software itself. There may be some requirement for certain modularity, interfaces, complexity, etc. Requirements should not be placed here just because they are thought to be good design practices. If someone else will maintain the system</w:t>
+      </w:r>
+    </w:p>
+    <w:p>
+      <w:pPr>
+        <w:pStyle w:val="Normal"/>
+        <w:rPr/>
+      </w:pPr>
+      <w:r>
+        <w:rPr/>
+      </w:r>
+    </w:p>
+    <w:p>
+      <w:pPr>
+        <w:pStyle w:val="Heading3"/>
         <w:rPr>
           <w:sz w:val="24"/>
         </w:rPr>
-        <w:t xml:space="preserve">  </w:t>
-      </w:r>
-    </w:p>
-    <w:p>
-      <w:pPr>
-        <w:pStyle w:val="Normal"/>
-        <w:tabs>
-          <w:tab w:val="clear" w:pos="5760"/>
-          <w:tab w:val="left" w:pos="720" w:leader="none"/>
-          <w:tab w:val="left" w:pos="1520" w:leader="none"/>
-        </w:tabs>
-        <w:rPr/>
-      </w:pPr>
-      <w:r>
-        <w:rPr/>
-      </w:r>
-    </w:p>
-    <w:p>
-      <w:pPr>
-        <w:pStyle w:val="Normal"/>
-        <w:tabs>
-          <w:tab w:val="clear" w:pos="5760"/>
-          <w:tab w:val="left" w:pos="720" w:leader="none"/>
-          <w:tab w:val="left" w:pos="1520" w:leader="none"/>
-        </w:tabs>
-        <w:rPr>
-          <w:i/>
-          <w:i/>
-        </w:rPr>
-      </w:pPr>
-      <w:r>
-        <w:rPr>
-          <w:i/>
-        </w:rPr>
-        <w:t>Specify the requirements derived from existing standards or regulations. They might include:</w:t>
-      </w:r>
-    </w:p>
-    <w:p>
-      <w:pPr>
-        <w:pStyle w:val="Level2bullet"/>
-        <w:tabs>
-          <w:tab w:val="clear" w:pos="1260"/>
-          <w:tab w:val="clear" w:pos="5760"/>
-          <w:tab w:val="clear" w:pos="5940"/>
-          <w:tab w:val="clear" w:pos="6300"/>
-          <w:tab w:val="left" w:pos="720" w:leader="none"/>
-          <w:tab w:val="left" w:pos="1520" w:leader="none"/>
-        </w:tabs>
-        <w:rPr>
-          <w:i/>
-          <w:i/>
-        </w:rPr>
-      </w:pPr>
-      <w:r>
-        <w:rPr>
-          <w:i/>
-        </w:rPr>
-        <w:t>(1)  Report format</w:t>
-      </w:r>
-    </w:p>
-    <w:p>
-      <w:pPr>
-        <w:pStyle w:val="Level2bullet"/>
-        <w:tabs>
-          <w:tab w:val="clear" w:pos="1260"/>
-          <w:tab w:val="clear" w:pos="5760"/>
-          <w:tab w:val="clear" w:pos="5940"/>
-          <w:tab w:val="clear" w:pos="6300"/>
-          <w:tab w:val="left" w:pos="720" w:leader="none"/>
-          <w:tab w:val="left" w:pos="1520" w:leader="none"/>
-        </w:tabs>
-        <w:rPr>
-          <w:i/>
-          <w:i/>
-        </w:rPr>
-      </w:pPr>
-      <w:r>
-        <w:rPr>
-          <w:i/>
-        </w:rPr>
-        <w:t>(2)  Data naming</w:t>
-      </w:r>
-    </w:p>
-    <w:p>
-      <w:pPr>
-        <w:pStyle w:val="Level2bullet"/>
-        <w:tabs>
-          <w:tab w:val="clear" w:pos="1260"/>
-          <w:tab w:val="clear" w:pos="5760"/>
-          <w:tab w:val="clear" w:pos="5940"/>
-          <w:tab w:val="clear" w:pos="6300"/>
-          <w:tab w:val="left" w:pos="720" w:leader="none"/>
-          <w:tab w:val="left" w:pos="1520" w:leader="none"/>
-        </w:tabs>
-        <w:rPr>
-          <w:i/>
-          <w:i/>
-        </w:rPr>
-      </w:pPr>
-      <w:r>
-        <w:rPr>
-          <w:i/>
-        </w:rPr>
-        <w:t>(3)  Accounting procedures</w:t>
-      </w:r>
-    </w:p>
-    <w:p>
-      <w:pPr>
-        <w:pStyle w:val="Level2bullet"/>
-        <w:tabs>
-          <w:tab w:val="clear" w:pos="1260"/>
-          <w:tab w:val="clear" w:pos="5760"/>
-          <w:tab w:val="clear" w:pos="5940"/>
-          <w:tab w:val="clear" w:pos="6300"/>
-          <w:tab w:val="left" w:pos="720" w:leader="none"/>
-          <w:tab w:val="left" w:pos="1520" w:leader="none"/>
-        </w:tabs>
-        <w:rPr>
-          <w:i/>
-          <w:i/>
-        </w:rPr>
-      </w:pPr>
-      <w:r>
-        <w:rPr>
-          <w:i/>
-        </w:rPr>
-        <w:t>(4)  Audit Tracing</w:t>
-      </w:r>
-    </w:p>
-    <w:p>
-      <w:pPr>
-        <w:pStyle w:val="Level2bullet"/>
-        <w:tabs>
-          <w:tab w:val="clear" w:pos="720"/>
-          <w:tab w:val="clear" w:pos="1260"/>
-          <w:tab w:val="clear" w:pos="5760"/>
-          <w:tab w:val="clear" w:pos="5940"/>
-          <w:tab w:val="clear" w:pos="6300"/>
-          <w:tab w:val="left" w:pos="450" w:leader="none"/>
-          <w:tab w:val="left" w:pos="1520" w:leader="none"/>
-        </w:tabs>
-        <w:ind w:left="0" w:right="720" w:hanging="18"/>
-        <w:rPr/>
-      </w:pPr>
-      <w:r>
-        <w:rPr/>
-      </w:r>
-    </w:p>
-    <w:p>
-      <w:pPr>
-        <w:pStyle w:val="Level2bullet"/>
-        <w:tabs>
-          <w:tab w:val="clear" w:pos="720"/>
-          <w:tab w:val="clear" w:pos="1260"/>
-          <w:tab w:val="clear" w:pos="5760"/>
-          <w:tab w:val="clear" w:pos="5940"/>
-          <w:tab w:val="clear" w:pos="6300"/>
-          <w:tab w:val="left" w:pos="450" w:leader="none"/>
-          <w:tab w:val="left" w:pos="1520" w:leader="none"/>
-        </w:tabs>
-        <w:ind w:left="0" w:right="720" w:hanging="18"/>
-        <w:rPr>
-          <w:i/>
-          <w:i/>
-        </w:rPr>
-      </w:pPr>
-      <w:r>
-        <w:rPr>
-          <w:i/>
-        </w:rPr>
-        <w:t>For example, this could specify the requirement for software to trace processing activity. Such traces are needed for some applications to meet minimum regulatory or financial standards. An audit trace requirement may, for example, state that all changes to a payroll database must be recorded in a trace file with before and after values.</w:t>
-      </w:r>
-    </w:p>
-    <w:p>
-      <w:pPr>
-        <w:pStyle w:val="Lev2"/>
-        <w:rPr/>
-      </w:pPr>
-      <w:r>
-        <w:rPr/>
-      </w:r>
-    </w:p>
-    <w:p>
-      <w:pPr>
-        <w:pStyle w:val="Heading2"/>
-        <w:rPr/>
-      </w:pPr>
-      <w:bookmarkStart w:id="34" w:name="_Toc363403542"/>
-      <w:r>
-        <w:rPr/>
-        <w:t>3.6 Software System Attributes</w:t>
-      </w:r>
-      <w:bookmarkEnd w:id="34"/>
-    </w:p>
-    <w:p>
-      <w:pPr>
-        <w:pStyle w:val="Normal"/>
-        <w:rPr/>
-      </w:pPr>
-      <w:r>
-        <w:rPr/>
-      </w:r>
-    </w:p>
-    <w:p>
-      <w:pPr>
-        <w:pStyle w:val="Normal"/>
-        <w:tabs>
-          <w:tab w:val="clear" w:pos="5760"/>
-          <w:tab w:val="left" w:pos="720" w:leader="none"/>
-          <w:tab w:val="left" w:pos="1520" w:leader="none"/>
-        </w:tabs>
-        <w:rPr>
-          <w:i/>
-          <w:i/>
-        </w:rPr>
-      </w:pPr>
-      <w:r>
-        <w:rPr>
-          <w:i/>
-        </w:rPr>
-        <w:t xml:space="preserve">There are a number of attributes of software that can serve as requirements. It is important that required attributes by specified so that their achievement can be objectively verified. The following items provide a partial list of examples. These are also known as non-functional requirements or quality attributes. </w:t>
-      </w:r>
-    </w:p>
-    <w:p>
-      <w:pPr>
-        <w:pStyle w:val="Normal"/>
-        <w:tabs>
-          <w:tab w:val="clear" w:pos="5760"/>
-          <w:tab w:val="left" w:pos="720" w:leader="none"/>
-          <w:tab w:val="left" w:pos="1520" w:leader="none"/>
-        </w:tabs>
-        <w:rPr>
-          <w:i/>
-          <w:i/>
-        </w:rPr>
-      </w:pPr>
-      <w:r>
-        <w:rPr>
-          <w:i/>
-        </w:rPr>
-      </w:r>
-    </w:p>
-    <w:p>
-      <w:pPr>
-        <w:pStyle w:val="Normal"/>
-        <w:tabs>
-          <w:tab w:val="clear" w:pos="5760"/>
-          <w:tab w:val="left" w:pos="720" w:leader="none"/>
-          <w:tab w:val="left" w:pos="1520" w:leader="none"/>
-        </w:tabs>
-        <w:rPr>
-          <w:i/>
-          <w:i/>
-        </w:rPr>
-      </w:pPr>
-      <w:r>
-        <w:rPr>
-          <w:i/>
-        </w:rPr>
-        <w:t>These are characteristics the system must possess, but that pervade (or cross-cut) the design. These requirements have to be testable just like the functional requirements. Its easy to start philosophizing here, but keep it specific.</w:t>
-      </w:r>
-    </w:p>
-    <w:p>
-      <w:pPr>
-        <w:pStyle w:val="Normal"/>
-        <w:tabs>
-          <w:tab w:val="clear" w:pos="5760"/>
-          <w:tab w:val="left" w:pos="720" w:leader="none"/>
-          <w:tab w:val="left" w:pos="1520" w:leader="none"/>
-        </w:tabs>
-        <w:rPr/>
-      </w:pPr>
-      <w:r>
-        <w:rPr/>
-      </w:r>
-    </w:p>
-    <w:p>
-      <w:pPr>
-        <w:pStyle w:val="Heading3"/>
+      </w:pPr>
+      <w:bookmarkStart w:id="37" w:name="_Toc363403547"/>
+      <w:r>
         <w:rPr>
           <w:sz w:val="24"/>
         </w:rPr>
-      </w:pPr>
-      <w:bookmarkStart w:id="35" w:name="_Toc363403543"/>
-      <w:r>
-        <w:rPr>
-          <w:sz w:val="24"/>
-        </w:rPr>
-        <w:t>3.6.1 Reliability</w:t>
-      </w:r>
-      <w:bookmarkEnd w:id="35"/>
-    </w:p>
-    <w:p>
-      <w:pPr>
-        <w:pStyle w:val="Normal"/>
-        <w:rPr/>
-      </w:pPr>
-      <w:r>
-        <w:rPr/>
-      </w:r>
-    </w:p>
-    <w:p>
-      <w:pPr>
-        <w:pStyle w:val="Normal"/>
-        <w:rPr>
-          <w:i/>
-          <w:i/>
-        </w:rPr>
-      </w:pPr>
-      <w:r>
-        <w:rPr>
-          <w:i/>
-        </w:rPr>
-        <w:t>Specify the factors required to establish the required reliability of the software system at time of delivery. If you have MTBF requirements, express them here. This doesn’t refer to just having a  program that does not crash. This has a specific engineering meaning.</w:t>
-      </w:r>
-    </w:p>
-    <w:p>
-      <w:pPr>
-        <w:pStyle w:val="Lev3"/>
-        <w:rPr/>
-      </w:pPr>
-      <w:r>
-        <w:rPr/>
-      </w:r>
-    </w:p>
-    <w:p>
-      <w:pPr>
-        <w:pStyle w:val="Heading3"/>
-        <w:rPr>
-          <w:sz w:val="24"/>
-        </w:rPr>
-      </w:pPr>
-      <w:bookmarkStart w:id="36" w:name="_Toc363403544"/>
-      <w:r>
-        <w:rPr>
-          <w:sz w:val="24"/>
-        </w:rPr>
-        <w:t>3.6.2 Availability</w:t>
-      </w:r>
-      <w:bookmarkEnd w:id="36"/>
-    </w:p>
-    <w:p>
-      <w:pPr>
-        <w:pStyle w:val="Normal"/>
-        <w:rPr/>
-      </w:pPr>
-      <w:r>
-        <w:rPr/>
-      </w:r>
-    </w:p>
-    <w:p>
-      <w:pPr>
-        <w:pStyle w:val="Normal"/>
-        <w:rPr>
-          <w:i/>
-          <w:i/>
-        </w:rPr>
-      </w:pPr>
-      <w:r>
-        <w:rPr>
-          <w:i/>
-        </w:rPr>
-        <w:t xml:space="preserve">Specify the factors required to guarantee a defined availability level for the entire system such as checkpoint, recovery, and restart. This is somewhat related to reliability. Some systems run only infrequently on-demand (like MS Word). Some systems have to run 24/7 (like an e-commerce web site). The required availability will greatly impact the design. What are the requirements for system recovery from a failure? “The system shall allow users to restart the application after failure with the loss of at most 12 characters of input”.   </w:t>
-      </w:r>
-    </w:p>
-    <w:p>
-      <w:pPr>
-        <w:pStyle w:val="Lev3"/>
-        <w:rPr/>
-      </w:pPr>
-      <w:r>
-        <w:rPr/>
-      </w:r>
-    </w:p>
-    <w:p>
-      <w:pPr>
-        <w:pStyle w:val="Heading3"/>
-        <w:rPr>
-          <w:sz w:val="24"/>
-        </w:rPr>
-      </w:pPr>
-      <w:bookmarkStart w:id="37" w:name="_Toc363403545"/>
-      <w:r>
-        <w:rPr>
-          <w:sz w:val="24"/>
-        </w:rPr>
-        <w:t>3.6.3 Security</w:t>
+        <w:t>3.6.5 Portability</w:t>
       </w:r>
       <w:bookmarkEnd w:id="37"/>
-    </w:p>
-    <w:p>
-      <w:pPr>
-        <w:pStyle w:val="Normal"/>
-        <w:rPr/>
-      </w:pPr>
-      <w:r>
-        <w:rPr/>
-      </w:r>
-    </w:p>
-    <w:p>
-      <w:pPr>
-        <w:pStyle w:val="Normal"/>
-        <w:rPr>
-          <w:i/>
-          <w:i/>
-        </w:rPr>
-      </w:pPr>
-      <w:r>
-        <w:rPr>
-          <w:i/>
-        </w:rPr>
-        <w:t>Specify the factors that would protect the software from accidental or malicious access, use, modification, destruction, or disclosure. Specific requirements in this area could include the need to:</w:t>
-      </w:r>
-    </w:p>
-    <w:p>
-      <w:pPr>
-        <w:pStyle w:val="Normal"/>
-        <w:numPr>
-          <w:ilvl w:val="0"/>
-          <w:numId w:val="9"/>
-        </w:numPr>
-        <w:ind w:left="1080" w:right="720" w:hanging="360"/>
-        <w:rPr>
-          <w:i/>
-          <w:i/>
-        </w:rPr>
-      </w:pPr>
-      <w:r>
-        <w:rPr>
-          <w:i/>
-        </w:rPr>
-        <w:t>Utilize certain cryptographic techniques</w:t>
-      </w:r>
-    </w:p>
-    <w:p>
-      <w:pPr>
-        <w:pStyle w:val="Normal"/>
-        <w:numPr>
-          <w:ilvl w:val="0"/>
-          <w:numId w:val="9"/>
-        </w:numPr>
-        <w:ind w:left="1080" w:right="720" w:hanging="360"/>
-        <w:rPr>
-          <w:i/>
-          <w:i/>
-        </w:rPr>
-      </w:pPr>
-      <w:r>
-        <w:rPr>
-          <w:i/>
-        </w:rPr>
-        <w:t>Keep specific log or history data sets</w:t>
-      </w:r>
-    </w:p>
-    <w:p>
-      <w:pPr>
-        <w:pStyle w:val="Normal"/>
-        <w:numPr>
-          <w:ilvl w:val="0"/>
-          <w:numId w:val="9"/>
-        </w:numPr>
-        <w:ind w:left="1080" w:right="720" w:hanging="360"/>
-        <w:rPr>
-          <w:i/>
-          <w:i/>
-        </w:rPr>
-      </w:pPr>
-      <w:r>
-        <w:rPr>
-          <w:i/>
-        </w:rPr>
-        <w:t>Assign certain functions to different modules</w:t>
-      </w:r>
-    </w:p>
-    <w:p>
-      <w:pPr>
-        <w:pStyle w:val="Normal"/>
-        <w:numPr>
-          <w:ilvl w:val="0"/>
-          <w:numId w:val="9"/>
-        </w:numPr>
-        <w:ind w:left="1080" w:right="720" w:hanging="360"/>
-        <w:rPr>
-          <w:i/>
-          <w:i/>
-        </w:rPr>
-      </w:pPr>
-      <w:r>
-        <w:rPr>
-          <w:i/>
-        </w:rPr>
-        <w:t>Restrict communications between some areas of the program</w:t>
-      </w:r>
-    </w:p>
-    <w:p>
-      <w:pPr>
-        <w:pStyle w:val="Normal"/>
-        <w:numPr>
-          <w:ilvl w:val="0"/>
-          <w:numId w:val="9"/>
-        </w:numPr>
-        <w:ind w:left="1080" w:right="720" w:hanging="360"/>
-        <w:rPr>
-          <w:i/>
-          <w:i/>
-        </w:rPr>
-      </w:pPr>
-      <w:r>
-        <w:rPr>
-          <w:i/>
-        </w:rPr>
-        <w:t>Check data integrity for critical variables</w:t>
-      </w:r>
-    </w:p>
-    <w:p>
-      <w:pPr>
-        <w:pStyle w:val="Heading3"/>
-        <w:rPr/>
-      </w:pPr>
-      <w:r>
-        <w:rPr/>
-      </w:r>
-    </w:p>
-    <w:p>
-      <w:pPr>
-        <w:pStyle w:val="Heading3"/>
-        <w:rPr>
-          <w:sz w:val="24"/>
-        </w:rPr>
-      </w:pPr>
-      <w:bookmarkStart w:id="38" w:name="_Toc363403546"/>
-      <w:r>
-        <w:rPr>
-          <w:sz w:val="24"/>
-        </w:rPr>
-        <w:t>3.6.4 Maintainability</w:t>
-      </w:r>
-      <w:bookmarkEnd w:id="38"/>
-    </w:p>
-    <w:p>
-      <w:pPr>
-        <w:pStyle w:val="Normal"/>
-        <w:rPr/>
-      </w:pPr>
-      <w:r>
-        <w:rPr/>
-      </w:r>
-    </w:p>
-    <w:p>
-      <w:pPr>
-        <w:pStyle w:val="Normal"/>
-        <w:rPr>
-          <w:i/>
-          <w:i/>
-        </w:rPr>
-      </w:pPr>
-      <w:r>
-        <w:rPr>
-          <w:i/>
-        </w:rPr>
-        <w:t>Specify attributes of software that relate to the ease of maintenance of the software itself. There may be some requirement for certain modularity, interfaces, complexity, etc. Requirements should not be placed here just because they are thought to be good design practices. If someone else will maintain the system</w:t>
-      </w:r>
-    </w:p>
-    <w:p>
-      <w:pPr>
-        <w:pStyle w:val="Normal"/>
-        <w:rPr/>
-      </w:pPr>
-      <w:r>
-        <w:rPr/>
-      </w:r>
-    </w:p>
-    <w:p>
-      <w:pPr>
-        <w:pStyle w:val="Heading3"/>
-        <w:rPr>
-          <w:sz w:val="24"/>
-        </w:rPr>
-      </w:pPr>
-      <w:bookmarkStart w:id="39" w:name="_Toc363403547"/>
-      <w:r>
-        <w:rPr>
-          <w:sz w:val="24"/>
-        </w:rPr>
-        <w:t>3.6.5 Portability</w:t>
-      </w:r>
-      <w:bookmarkEnd w:id="39"/>
     </w:p>
     <w:p>
       <w:pPr>
@@ -12873,74 +12665,172 @@
         <w:pStyle w:val="Heading2"/>
         <w:rPr/>
       </w:pPr>
-      <w:bookmarkStart w:id="40" w:name="_Toc363403548"/>
+      <w:bookmarkStart w:id="38" w:name="_Toc363403548"/>
       <w:r>
         <w:rPr/>
         <w:t>3.7 Organizing the Specific Requirements</w:t>
       </w:r>
+      <w:bookmarkEnd w:id="38"/>
+    </w:p>
+    <w:p>
+      <w:pPr>
+        <w:pStyle w:val="Normal"/>
+        <w:tabs>
+          <w:tab w:val="clear" w:pos="5760"/>
+          <w:tab w:val="left" w:pos="720" w:leader="none"/>
+          <w:tab w:val="left" w:pos="1520" w:leader="none"/>
+        </w:tabs>
+        <w:rPr/>
+      </w:pPr>
+      <w:r>
+        <w:rPr/>
+      </w:r>
+    </w:p>
+    <w:p>
+      <w:pPr>
+        <w:pStyle w:val="Normal"/>
+        <w:tabs>
+          <w:tab w:val="clear" w:pos="5760"/>
+          <w:tab w:val="left" w:pos="720" w:leader="none"/>
+          <w:tab w:val="left" w:pos="1520" w:leader="none"/>
+        </w:tabs>
+        <w:rPr>
+          <w:i/>
+          <w:i/>
+        </w:rPr>
+      </w:pPr>
+      <w:r>
+        <w:rPr>
+          <w:i/>
+        </w:rPr>
+        <w:t>For anything but trivial systems the detailed requirements tend to be extensive. For this reason, it is recommended that careful consideration be given to organizing these in a manner optimal for understanding. There is no one optimal organization for all systems. Different classes of systems lend themselves to different organizations of requirements in section 3. Some of these organizations are described in the following subclasses.</w:t>
+      </w:r>
+    </w:p>
+    <w:p>
+      <w:pPr>
+        <w:pStyle w:val="Normal"/>
+        <w:tabs>
+          <w:tab w:val="clear" w:pos="5760"/>
+          <w:tab w:val="left" w:pos="720" w:leader="none"/>
+          <w:tab w:val="left" w:pos="1520" w:leader="none"/>
+        </w:tabs>
+        <w:rPr/>
+      </w:pPr>
+      <w:r>
+        <w:rPr/>
+      </w:r>
+    </w:p>
+    <w:p>
+      <w:pPr>
+        <w:pStyle w:val="Heading3"/>
+        <w:rPr>
+          <w:sz w:val="24"/>
+        </w:rPr>
+      </w:pPr>
+      <w:bookmarkStart w:id="39" w:name="_Toc363403549"/>
+      <w:r>
+        <w:rPr>
+          <w:sz w:val="24"/>
+        </w:rPr>
+        <w:t>3.7.1 System Mode</w:t>
+      </w:r>
+      <w:bookmarkEnd w:id="39"/>
+    </w:p>
+    <w:p>
+      <w:pPr>
+        <w:pStyle w:val="Normal"/>
+        <w:rPr/>
+      </w:pPr>
+      <w:r>
+        <w:rPr/>
+      </w:r>
+    </w:p>
+    <w:p>
+      <w:pPr>
+        <w:pStyle w:val="Normal"/>
+        <w:rPr>
+          <w:i/>
+          <w:i/>
+        </w:rPr>
+      </w:pPr>
+      <w:r>
+        <w:rPr>
+          <w:i/>
+        </w:rPr>
+        <w:t>Some systems behave quite differently depending on the mode of operation. When organizing by mode there are two possible outlines. The choice depends on whether interfaces and performance are dependent on mode.</w:t>
+      </w:r>
+    </w:p>
+    <w:p>
+      <w:pPr>
+        <w:pStyle w:val="Normal"/>
+        <w:rPr/>
+      </w:pPr>
+      <w:r>
+        <w:rPr/>
+      </w:r>
+    </w:p>
+    <w:p>
+      <w:pPr>
+        <w:pStyle w:val="Heading3"/>
+        <w:rPr>
+          <w:sz w:val="24"/>
+        </w:rPr>
+      </w:pPr>
+      <w:bookmarkStart w:id="40" w:name="_Toc363403550"/>
+      <w:r>
+        <w:rPr>
+          <w:sz w:val="24"/>
+        </w:rPr>
+        <w:t>3.7.2 User Class</w:t>
+      </w:r>
       <w:bookmarkEnd w:id="40"/>
     </w:p>
     <w:p>
       <w:pPr>
         <w:pStyle w:val="Normal"/>
-        <w:tabs>
-          <w:tab w:val="clear" w:pos="5760"/>
-          <w:tab w:val="left" w:pos="720" w:leader="none"/>
-          <w:tab w:val="left" w:pos="1520" w:leader="none"/>
-        </w:tabs>
-        <w:rPr/>
-      </w:pPr>
-      <w:r>
-        <w:rPr/>
-      </w:r>
-    </w:p>
-    <w:p>
-      <w:pPr>
-        <w:pStyle w:val="Normal"/>
-        <w:tabs>
-          <w:tab w:val="clear" w:pos="5760"/>
-          <w:tab w:val="left" w:pos="720" w:leader="none"/>
-          <w:tab w:val="left" w:pos="1520" w:leader="none"/>
-        </w:tabs>
-        <w:rPr>
-          <w:i/>
-          <w:i/>
-        </w:rPr>
-      </w:pPr>
-      <w:r>
-        <w:rPr>
-          <w:i/>
-        </w:rPr>
-        <w:t>For anything but trivial systems the detailed requirements tend to be extensive. For this reason, it is recommended that careful consideration be given to organizing these in a manner optimal for understanding. There is no one optimal organization for all systems. Different classes of systems lend themselves to different organizations of requirements in section 3. Some of these organizations are described in the following subclasses.</w:t>
-      </w:r>
-    </w:p>
-    <w:p>
-      <w:pPr>
-        <w:pStyle w:val="Normal"/>
-        <w:tabs>
-          <w:tab w:val="clear" w:pos="5760"/>
-          <w:tab w:val="left" w:pos="720" w:leader="none"/>
-          <w:tab w:val="left" w:pos="1520" w:leader="none"/>
-        </w:tabs>
-        <w:rPr/>
-      </w:pPr>
-      <w:r>
-        <w:rPr/>
+        <w:rPr/>
+      </w:pPr>
+      <w:r>
+        <w:rPr/>
+      </w:r>
+    </w:p>
+    <w:p>
+      <w:pPr>
+        <w:pStyle w:val="Normal"/>
+        <w:rPr>
+          <w:i/>
+          <w:i/>
+        </w:rPr>
+      </w:pPr>
+      <w:r>
+        <w:rPr>
+          <w:i/>
+        </w:rPr>
+        <w:t>Some systems provide different sets of functions to different classes of users.</w:t>
       </w:r>
     </w:p>
     <w:p>
       <w:pPr>
         <w:pStyle w:val="Heading3"/>
+        <w:rPr/>
+      </w:pPr>
+      <w:r>
+        <w:rPr/>
+      </w:r>
+    </w:p>
+    <w:p>
+      <w:pPr>
+        <w:pStyle w:val="Heading3"/>
         <w:rPr>
           <w:sz w:val="24"/>
         </w:rPr>
       </w:pPr>
-      <w:bookmarkStart w:id="41" w:name="_Toc363403549"/>
+      <w:bookmarkStart w:id="41" w:name="_Toc363403551"/>
       <w:r>
         <w:rPr>
           <w:sz w:val="24"/>
         </w:rPr>
-        <w:t>3.7.1 System Mode</w:t>
+        <w:t>3.7.3 Objects</w:t>
       </w:r>
       <w:bookmarkEnd w:id="41"/>
     </w:p>
@@ -12965,7 +12855,7 @@
         <w:rPr>
           <w:i/>
         </w:rPr>
-        <w:t>Some systems behave quite differently depending on the mode of operation. When organizing by mode there are two possible outlines. The choice depends on whether interfaces and performance are dependent on mode.</w:t>
+        <w:t>Objects are real-world entities that have a counterpart within the system. Associated with each object is a set of attributes and functions. These functions are also called services, methods, or processes. Note that sets of objects may share attributes and services. These are grouped together as classes.</w:t>
       </w:r>
     </w:p>
     <w:p>
@@ -12984,42 +12874,96 @@
           <w:sz w:val="24"/>
         </w:rPr>
       </w:pPr>
-      <w:bookmarkStart w:id="42" w:name="_Toc363403550"/>
+      <w:bookmarkStart w:id="42" w:name="_Toc363403552"/>
       <w:r>
         <w:rPr>
           <w:sz w:val="24"/>
         </w:rPr>
-        <w:t>3.7.2 User Class</w:t>
+        <w:t>3.7.4 Feature</w:t>
       </w:r>
       <w:bookmarkEnd w:id="42"/>
     </w:p>
     <w:p>
       <w:pPr>
         <w:pStyle w:val="Normal"/>
-        <w:rPr/>
-      </w:pPr>
-      <w:r>
-        <w:rPr/>
-      </w:r>
-    </w:p>
-    <w:p>
-      <w:pPr>
-        <w:pStyle w:val="Normal"/>
-        <w:rPr>
-          <w:i/>
-          <w:i/>
-        </w:rPr>
-      </w:pPr>
-      <w:r>
-        <w:rPr>
-          <w:i/>
-        </w:rPr>
-        <w:t>Some systems provide different sets of functions to different classes of users.</w:t>
+        <w:rPr>
+          <w:i/>
+          <w:i/>
+        </w:rPr>
+      </w:pPr>
+      <w:r>
+        <w:rPr>
+          <w:i/>
+        </w:rPr>
+      </w:r>
+    </w:p>
+    <w:p>
+      <w:pPr>
+        <w:pStyle w:val="Normal"/>
+        <w:rPr>
+          <w:i/>
+          <w:i/>
+        </w:rPr>
+      </w:pPr>
+      <w:r>
+        <w:rPr>
+          <w:i/>
+        </w:rPr>
+        <w:t>A feature is an externally desired service by the system that may require a sequence of inputs to effect the desired result. Each feature is generally described in as sequence eof stimulus-response pairs.</w:t>
+      </w:r>
+    </w:p>
+    <w:p>
+      <w:pPr>
+        <w:pStyle w:val="Normal"/>
+        <w:rPr/>
+      </w:pPr>
+      <w:r>
+        <w:rPr/>
       </w:r>
     </w:p>
     <w:p>
       <w:pPr>
         <w:pStyle w:val="Heading3"/>
+        <w:rPr>
+          <w:sz w:val="24"/>
+        </w:rPr>
+      </w:pPr>
+      <w:bookmarkStart w:id="43" w:name="_Toc363403553"/>
+      <w:r>
+        <w:rPr>
+          <w:sz w:val="24"/>
+        </w:rPr>
+        <w:t>3.7.5 Stimulus</w:t>
+      </w:r>
+      <w:bookmarkEnd w:id="43"/>
+    </w:p>
+    <w:p>
+      <w:pPr>
+        <w:pStyle w:val="Normal"/>
+        <w:rPr/>
+      </w:pPr>
+      <w:r>
+        <w:rPr/>
+      </w:r>
+    </w:p>
+    <w:p>
+      <w:pPr>
+        <w:pStyle w:val="Normal"/>
+        <w:rPr>
+          <w:i/>
+          <w:i/>
+        </w:rPr>
+      </w:pPr>
+      <w:r>
+        <w:rPr>
+          <w:i/>
+        </w:rPr>
+        <w:t>Some systems can be best organized by describing their functions in terms of stimuli.</w:t>
+      </w:r>
+    </w:p>
+    <w:p>
+      <w:pPr>
+        <w:pStyle w:val="Normal"/>
         <w:rPr/>
       </w:pPr>
       <w:r>
@@ -13033,37 +12977,37 @@
           <w:sz w:val="24"/>
         </w:rPr>
       </w:pPr>
-      <w:bookmarkStart w:id="43" w:name="_Toc363403551"/>
+      <w:bookmarkStart w:id="44" w:name="_Toc363403554"/>
       <w:r>
         <w:rPr>
           <w:sz w:val="24"/>
         </w:rPr>
-        <w:t>3.7.3 Objects</w:t>
-      </w:r>
-      <w:bookmarkEnd w:id="43"/>
-    </w:p>
-    <w:p>
-      <w:pPr>
-        <w:pStyle w:val="Normal"/>
-        <w:rPr/>
-      </w:pPr>
-      <w:r>
-        <w:rPr/>
-      </w:r>
-    </w:p>
-    <w:p>
-      <w:pPr>
-        <w:pStyle w:val="Normal"/>
-        <w:rPr>
-          <w:i/>
-          <w:i/>
-        </w:rPr>
-      </w:pPr>
-      <w:r>
-        <w:rPr>
-          <w:i/>
-        </w:rPr>
-        <w:t>Objects are real-world entities that have a counterpart within the system. Associated with each object is a set of attributes and functions. These functions are also called services, methods, or processes. Note that sets of objects may share attributes and services. These are grouped together as classes.</w:t>
+        <w:t>3. 7.6 Response</w:t>
+      </w:r>
+      <w:bookmarkEnd w:id="44"/>
+    </w:p>
+    <w:p>
+      <w:pPr>
+        <w:pStyle w:val="Normal"/>
+        <w:rPr/>
+      </w:pPr>
+      <w:r>
+        <w:rPr/>
+      </w:r>
+    </w:p>
+    <w:p>
+      <w:pPr>
+        <w:pStyle w:val="Normal"/>
+        <w:rPr>
+          <w:i/>
+          <w:i/>
+        </w:rPr>
+      </w:pPr>
+      <w:r>
+        <w:rPr>
+          <w:i/>
+        </w:rPr>
+        <w:t>Some systems can be best organized by describing their functions in support of the generation of a response.</w:t>
       </w:r>
     </w:p>
     <w:p>
@@ -13082,66 +13026,12 @@
           <w:sz w:val="24"/>
         </w:rPr>
       </w:pPr>
-      <w:bookmarkStart w:id="44" w:name="_Toc363403552"/>
+      <w:bookmarkStart w:id="45" w:name="_Toc363403555"/>
       <w:r>
         <w:rPr>
           <w:sz w:val="24"/>
         </w:rPr>
-        <w:t>3.7.4 Feature</w:t>
-      </w:r>
-      <w:bookmarkEnd w:id="44"/>
-    </w:p>
-    <w:p>
-      <w:pPr>
-        <w:pStyle w:val="Normal"/>
-        <w:rPr>
-          <w:i/>
-          <w:i/>
-        </w:rPr>
-      </w:pPr>
-      <w:r>
-        <w:rPr>
-          <w:i/>
-        </w:rPr>
-      </w:r>
-    </w:p>
-    <w:p>
-      <w:pPr>
-        <w:pStyle w:val="Normal"/>
-        <w:rPr>
-          <w:i/>
-          <w:i/>
-        </w:rPr>
-      </w:pPr>
-      <w:r>
-        <w:rPr>
-          <w:i/>
-        </w:rPr>
-        <w:t>A feature is an externally desired service by the system that may require a sequence of inputs to effect the desired result. Each feature is generally described in as sequence eof stimulus-response pairs.</w:t>
-      </w:r>
-    </w:p>
-    <w:p>
-      <w:pPr>
-        <w:pStyle w:val="Normal"/>
-        <w:rPr/>
-      </w:pPr>
-      <w:r>
-        <w:rPr/>
-      </w:r>
-    </w:p>
-    <w:p>
-      <w:pPr>
-        <w:pStyle w:val="Heading3"/>
-        <w:rPr>
-          <w:sz w:val="24"/>
-        </w:rPr>
-      </w:pPr>
-      <w:bookmarkStart w:id="45" w:name="_Toc363403553"/>
-      <w:r>
-        <w:rPr>
-          <w:sz w:val="24"/>
-        </w:rPr>
-        <w:t>3.7.5 Stimulus</w:t>
+        <w:t>3.7.7 Functional Hierarchy</w:t>
       </w:r>
       <w:bookmarkEnd w:id="45"/>
     </w:p>
@@ -13166,127 +13056,29 @@
         <w:rPr>
           <w:i/>
         </w:rPr>
-        <w:t>Some systems can be best organized by describing their functions in terms of stimuli.</w:t>
-      </w:r>
-    </w:p>
-    <w:p>
-      <w:pPr>
-        <w:pStyle w:val="Normal"/>
-        <w:rPr/>
-      </w:pPr>
-      <w:r>
-        <w:rPr/>
-      </w:r>
-    </w:p>
-    <w:p>
-      <w:pPr>
-        <w:pStyle w:val="Heading3"/>
-        <w:rPr>
-          <w:sz w:val="24"/>
-        </w:rPr>
-      </w:pPr>
-      <w:bookmarkStart w:id="46" w:name="_Toc363403554"/>
-      <w:r>
-        <w:rPr>
-          <w:sz w:val="24"/>
-        </w:rPr>
-        <w:t>3. 7.6 Response</w:t>
+        <w:t>When none of he above organizational schemes prove helpful, the overall functionality can be organized into a hierarchy of functions organized by either common inputs, common outputs, or common internal data access. Data flow diagrams and data dictionaries can be use dot show the relationships between and among the functions and data.</w:t>
+      </w:r>
+    </w:p>
+    <w:p>
+      <w:pPr>
+        <w:pStyle w:val="Lev2"/>
+        <w:rPr/>
+      </w:pPr>
+      <w:r>
+        <w:rPr/>
+      </w:r>
+    </w:p>
+    <w:p>
+      <w:pPr>
+        <w:pStyle w:val="Heading2"/>
+        <w:rPr/>
+      </w:pPr>
+      <w:bookmarkStart w:id="46" w:name="_Toc363403556"/>
+      <w:r>
+        <w:rPr/>
+        <w:t>3.8 Additional Comments</w:t>
       </w:r>
       <w:bookmarkEnd w:id="46"/>
-    </w:p>
-    <w:p>
-      <w:pPr>
-        <w:pStyle w:val="Normal"/>
-        <w:rPr/>
-      </w:pPr>
-      <w:r>
-        <w:rPr/>
-      </w:r>
-    </w:p>
-    <w:p>
-      <w:pPr>
-        <w:pStyle w:val="Normal"/>
-        <w:rPr>
-          <w:i/>
-          <w:i/>
-        </w:rPr>
-      </w:pPr>
-      <w:r>
-        <w:rPr>
-          <w:i/>
-        </w:rPr>
-        <w:t>Some systems can be best organized by describing their functions in support of the generation of a response.</w:t>
-      </w:r>
-    </w:p>
-    <w:p>
-      <w:pPr>
-        <w:pStyle w:val="Normal"/>
-        <w:rPr/>
-      </w:pPr>
-      <w:r>
-        <w:rPr/>
-      </w:r>
-    </w:p>
-    <w:p>
-      <w:pPr>
-        <w:pStyle w:val="Heading3"/>
-        <w:rPr>
-          <w:sz w:val="24"/>
-        </w:rPr>
-      </w:pPr>
-      <w:bookmarkStart w:id="47" w:name="_Toc363403555"/>
-      <w:r>
-        <w:rPr>
-          <w:sz w:val="24"/>
-        </w:rPr>
-        <w:t>3.7.7 Functional Hierarchy</w:t>
-      </w:r>
-      <w:bookmarkEnd w:id="47"/>
-    </w:p>
-    <w:p>
-      <w:pPr>
-        <w:pStyle w:val="Normal"/>
-        <w:rPr/>
-      </w:pPr>
-      <w:r>
-        <w:rPr/>
-      </w:r>
-    </w:p>
-    <w:p>
-      <w:pPr>
-        <w:pStyle w:val="Normal"/>
-        <w:rPr>
-          <w:i/>
-          <w:i/>
-        </w:rPr>
-      </w:pPr>
-      <w:r>
-        <w:rPr>
-          <w:i/>
-        </w:rPr>
-        <w:t>When none of he above organizational schemes prove helpful, the overall functionality can be organized into a hierarchy of functions organized by either common inputs, common outputs, or common internal data access. Data flow diagrams and data dictionaries can be use dot show the relationships between and among the functions and data.</w:t>
-      </w:r>
-    </w:p>
-    <w:p>
-      <w:pPr>
-        <w:pStyle w:val="Lev2"/>
-        <w:rPr/>
-      </w:pPr>
-      <w:r>
-        <w:rPr/>
-      </w:r>
-    </w:p>
-    <w:p>
-      <w:pPr>
-        <w:pStyle w:val="Heading2"/>
-        <w:rPr/>
-      </w:pPr>
-      <w:bookmarkStart w:id="48" w:name="_Toc363403556"/>
-      <w:r>
-        <w:rPr/>
-        <w:t>3.8 Additional Comments</w:t>
-      </w:r>
-      <w:bookmarkEnd w:id="48"/>
     </w:p>
     <w:p>
       <w:pPr>
@@ -13387,12 +13179,12 @@
         <w:ind w:left="360" w:right="720" w:hanging="360"/>
         <w:rPr/>
       </w:pPr>
-      <w:bookmarkStart w:id="49" w:name="_Toc363403557"/>
+      <w:bookmarkStart w:id="47" w:name="_Toc363403557"/>
       <w:r>
         <w:rPr/>
         <w:t>Change Management Process</w:t>
       </w:r>
-      <w:bookmarkEnd w:id="49"/>
+      <w:bookmarkEnd w:id="47"/>
     </w:p>
     <w:p>
       <w:pPr>
@@ -14996,7 +14788,7 @@
         <w:pStyle w:val="Normal"/>
         <w:numPr>
           <w:ilvl w:val="0"/>
-          <w:numId w:val="40"/>
+          <w:numId w:val="45"/>
         </w:numPr>
         <w:tabs>
           <w:tab w:val="clear" w:pos="5760"/>
@@ -15020,7 +14812,7 @@
         <w:pStyle w:val="Normal"/>
         <w:numPr>
           <w:ilvl w:val="0"/>
-          <w:numId w:val="41"/>
+          <w:numId w:val="46"/>
         </w:numPr>
         <w:tabs>
           <w:tab w:val="clear" w:pos="5760"/>
@@ -21950,7 +21742,7 @@
         <w:rStyle w:val="Pagenumber"/>
         <w:sz w:val="18"/>
       </w:rPr>
-      <w:t>31</w:t>
+      <w:t>30</w:t>
     </w:r>
     <w:r>
       <w:rPr>
@@ -21992,7 +21784,7 @@
         <w:rStyle w:val="Pagenumber"/>
         <w:sz w:val="18"/>
       </w:rPr>
-      <w:t>31</w:t>
+      <w:t>30</w:t>
     </w:r>
     <w:r>
       <w:rPr>
@@ -26457,6 +26249,691 @@
     </w:lvl>
   </w:abstractNum>
   <w:abstractNum w:abstractNumId="39">
+    <w:lvl w:ilvl="0">
+      <w:start w:val="1"/>
+      <w:numFmt w:val="bullet"/>
+      <w:lvlText w:val=""/>
+      <w:lvlJc w:val="left"/>
+      <w:pPr>
+        <w:tabs>
+          <w:tab w:val="num" w:pos="720"/>
+        </w:tabs>
+        <w:ind w:left="720" w:hanging="360"/>
+      </w:pPr>
+      <w:rPr>
+        <w:rFonts w:ascii="Symbol" w:hAnsi="Symbol" w:cs="Symbol" w:hint="default"/>
+      </w:rPr>
+    </w:lvl>
+    <w:lvl w:ilvl="1">
+      <w:start w:val="1"/>
+      <w:numFmt w:val="bullet"/>
+      <w:lvlText w:val="◦"/>
+      <w:lvlJc w:val="left"/>
+      <w:pPr>
+        <w:tabs>
+          <w:tab w:val="num" w:pos="1080"/>
+        </w:tabs>
+        <w:ind w:left="1080" w:hanging="360"/>
+      </w:pPr>
+      <w:rPr>
+        <w:rFonts w:ascii="OpenSymbol" w:hAnsi="OpenSymbol" w:cs="OpenSymbol" w:hint="default"/>
+      </w:rPr>
+    </w:lvl>
+    <w:lvl w:ilvl="2">
+      <w:start w:val="1"/>
+      <w:numFmt w:val="bullet"/>
+      <w:lvlText w:val="▪"/>
+      <w:lvlJc w:val="left"/>
+      <w:pPr>
+        <w:tabs>
+          <w:tab w:val="num" w:pos="1440"/>
+        </w:tabs>
+        <w:ind w:left="1440" w:hanging="360"/>
+      </w:pPr>
+      <w:rPr>
+        <w:rFonts w:ascii="OpenSymbol" w:hAnsi="OpenSymbol" w:cs="OpenSymbol" w:hint="default"/>
+      </w:rPr>
+    </w:lvl>
+    <w:lvl w:ilvl="3">
+      <w:start w:val="1"/>
+      <w:numFmt w:val="bullet"/>
+      <w:lvlText w:val=""/>
+      <w:lvlJc w:val="left"/>
+      <w:pPr>
+        <w:tabs>
+          <w:tab w:val="num" w:pos="1800"/>
+        </w:tabs>
+        <w:ind w:left="1800" w:hanging="360"/>
+      </w:pPr>
+      <w:rPr>
+        <w:rFonts w:ascii="Symbol" w:hAnsi="Symbol" w:cs="Symbol" w:hint="default"/>
+      </w:rPr>
+    </w:lvl>
+    <w:lvl w:ilvl="4">
+      <w:start w:val="1"/>
+      <w:numFmt w:val="bullet"/>
+      <w:lvlText w:val="◦"/>
+      <w:lvlJc w:val="left"/>
+      <w:pPr>
+        <w:tabs>
+          <w:tab w:val="num" w:pos="2160"/>
+        </w:tabs>
+        <w:ind w:left="2160" w:hanging="360"/>
+      </w:pPr>
+      <w:rPr>
+        <w:rFonts w:ascii="OpenSymbol" w:hAnsi="OpenSymbol" w:cs="OpenSymbol" w:hint="default"/>
+      </w:rPr>
+    </w:lvl>
+    <w:lvl w:ilvl="5">
+      <w:start w:val="1"/>
+      <w:numFmt w:val="bullet"/>
+      <w:lvlText w:val="▪"/>
+      <w:lvlJc w:val="left"/>
+      <w:pPr>
+        <w:tabs>
+          <w:tab w:val="num" w:pos="2520"/>
+        </w:tabs>
+        <w:ind w:left="2520" w:hanging="360"/>
+      </w:pPr>
+      <w:rPr>
+        <w:rFonts w:ascii="OpenSymbol" w:hAnsi="OpenSymbol" w:cs="OpenSymbol" w:hint="default"/>
+      </w:rPr>
+    </w:lvl>
+    <w:lvl w:ilvl="6">
+      <w:start w:val="1"/>
+      <w:numFmt w:val="bullet"/>
+      <w:lvlText w:val=""/>
+      <w:lvlJc w:val="left"/>
+      <w:pPr>
+        <w:tabs>
+          <w:tab w:val="num" w:pos="2880"/>
+        </w:tabs>
+        <w:ind w:left="2880" w:hanging="360"/>
+      </w:pPr>
+      <w:rPr>
+        <w:rFonts w:ascii="Symbol" w:hAnsi="Symbol" w:cs="Symbol" w:hint="default"/>
+      </w:rPr>
+    </w:lvl>
+    <w:lvl w:ilvl="7">
+      <w:start w:val="1"/>
+      <w:numFmt w:val="bullet"/>
+      <w:lvlText w:val="◦"/>
+      <w:lvlJc w:val="left"/>
+      <w:pPr>
+        <w:tabs>
+          <w:tab w:val="num" w:pos="3240"/>
+        </w:tabs>
+        <w:ind w:left="3240" w:hanging="360"/>
+      </w:pPr>
+      <w:rPr>
+        <w:rFonts w:ascii="OpenSymbol" w:hAnsi="OpenSymbol" w:cs="OpenSymbol" w:hint="default"/>
+      </w:rPr>
+    </w:lvl>
+    <w:lvl w:ilvl="8">
+      <w:start w:val="1"/>
+      <w:numFmt w:val="bullet"/>
+      <w:lvlText w:val="▪"/>
+      <w:lvlJc w:val="left"/>
+      <w:pPr>
+        <w:tabs>
+          <w:tab w:val="num" w:pos="3600"/>
+        </w:tabs>
+        <w:ind w:left="3600" w:hanging="360"/>
+      </w:pPr>
+      <w:rPr>
+        <w:rFonts w:ascii="OpenSymbol" w:hAnsi="OpenSymbol" w:cs="OpenSymbol" w:hint="default"/>
+      </w:rPr>
+    </w:lvl>
+  </w:abstractNum>
+  <w:abstractNum w:abstractNumId="40">
+    <w:lvl w:ilvl="0">
+      <w:start w:val="1"/>
+      <w:numFmt w:val="bullet"/>
+      <w:lvlText w:val=""/>
+      <w:lvlJc w:val="left"/>
+      <w:pPr>
+        <w:tabs>
+          <w:tab w:val="num" w:pos="720"/>
+        </w:tabs>
+        <w:ind w:left="720" w:hanging="360"/>
+      </w:pPr>
+      <w:rPr>
+        <w:rFonts w:ascii="Symbol" w:hAnsi="Symbol" w:cs="Symbol" w:hint="default"/>
+      </w:rPr>
+    </w:lvl>
+    <w:lvl w:ilvl="1">
+      <w:start w:val="1"/>
+      <w:numFmt w:val="bullet"/>
+      <w:lvlText w:val="◦"/>
+      <w:lvlJc w:val="left"/>
+      <w:pPr>
+        <w:tabs>
+          <w:tab w:val="num" w:pos="1080"/>
+        </w:tabs>
+        <w:ind w:left="1080" w:hanging="360"/>
+      </w:pPr>
+      <w:rPr>
+        <w:rFonts w:ascii="OpenSymbol" w:hAnsi="OpenSymbol" w:cs="OpenSymbol" w:hint="default"/>
+      </w:rPr>
+    </w:lvl>
+    <w:lvl w:ilvl="2">
+      <w:start w:val="1"/>
+      <w:numFmt w:val="bullet"/>
+      <w:lvlText w:val="▪"/>
+      <w:lvlJc w:val="left"/>
+      <w:pPr>
+        <w:tabs>
+          <w:tab w:val="num" w:pos="1440"/>
+        </w:tabs>
+        <w:ind w:left="1440" w:hanging="360"/>
+      </w:pPr>
+      <w:rPr>
+        <w:rFonts w:ascii="OpenSymbol" w:hAnsi="OpenSymbol" w:cs="OpenSymbol" w:hint="default"/>
+      </w:rPr>
+    </w:lvl>
+    <w:lvl w:ilvl="3">
+      <w:start w:val="1"/>
+      <w:numFmt w:val="bullet"/>
+      <w:lvlText w:val=""/>
+      <w:lvlJc w:val="left"/>
+      <w:pPr>
+        <w:tabs>
+          <w:tab w:val="num" w:pos="1800"/>
+        </w:tabs>
+        <w:ind w:left="1800" w:hanging="360"/>
+      </w:pPr>
+      <w:rPr>
+        <w:rFonts w:ascii="Symbol" w:hAnsi="Symbol" w:cs="Symbol" w:hint="default"/>
+      </w:rPr>
+    </w:lvl>
+    <w:lvl w:ilvl="4">
+      <w:start w:val="1"/>
+      <w:numFmt w:val="bullet"/>
+      <w:lvlText w:val="◦"/>
+      <w:lvlJc w:val="left"/>
+      <w:pPr>
+        <w:tabs>
+          <w:tab w:val="num" w:pos="2160"/>
+        </w:tabs>
+        <w:ind w:left="2160" w:hanging="360"/>
+      </w:pPr>
+      <w:rPr>
+        <w:rFonts w:ascii="OpenSymbol" w:hAnsi="OpenSymbol" w:cs="OpenSymbol" w:hint="default"/>
+      </w:rPr>
+    </w:lvl>
+    <w:lvl w:ilvl="5">
+      <w:start w:val="1"/>
+      <w:numFmt w:val="bullet"/>
+      <w:lvlText w:val="▪"/>
+      <w:lvlJc w:val="left"/>
+      <w:pPr>
+        <w:tabs>
+          <w:tab w:val="num" w:pos="2520"/>
+        </w:tabs>
+        <w:ind w:left="2520" w:hanging="360"/>
+      </w:pPr>
+      <w:rPr>
+        <w:rFonts w:ascii="OpenSymbol" w:hAnsi="OpenSymbol" w:cs="OpenSymbol" w:hint="default"/>
+      </w:rPr>
+    </w:lvl>
+    <w:lvl w:ilvl="6">
+      <w:start w:val="1"/>
+      <w:numFmt w:val="bullet"/>
+      <w:lvlText w:val=""/>
+      <w:lvlJc w:val="left"/>
+      <w:pPr>
+        <w:tabs>
+          <w:tab w:val="num" w:pos="2880"/>
+        </w:tabs>
+        <w:ind w:left="2880" w:hanging="360"/>
+      </w:pPr>
+      <w:rPr>
+        <w:rFonts w:ascii="Symbol" w:hAnsi="Symbol" w:cs="Symbol" w:hint="default"/>
+      </w:rPr>
+    </w:lvl>
+    <w:lvl w:ilvl="7">
+      <w:start w:val="1"/>
+      <w:numFmt w:val="bullet"/>
+      <w:lvlText w:val="◦"/>
+      <w:lvlJc w:val="left"/>
+      <w:pPr>
+        <w:tabs>
+          <w:tab w:val="num" w:pos="3240"/>
+        </w:tabs>
+        <w:ind w:left="3240" w:hanging="360"/>
+      </w:pPr>
+      <w:rPr>
+        <w:rFonts w:ascii="OpenSymbol" w:hAnsi="OpenSymbol" w:cs="OpenSymbol" w:hint="default"/>
+      </w:rPr>
+    </w:lvl>
+    <w:lvl w:ilvl="8">
+      <w:start w:val="1"/>
+      <w:numFmt w:val="bullet"/>
+      <w:lvlText w:val="▪"/>
+      <w:lvlJc w:val="left"/>
+      <w:pPr>
+        <w:tabs>
+          <w:tab w:val="num" w:pos="3600"/>
+        </w:tabs>
+        <w:ind w:left="3600" w:hanging="360"/>
+      </w:pPr>
+      <w:rPr>
+        <w:rFonts w:ascii="OpenSymbol" w:hAnsi="OpenSymbol" w:cs="OpenSymbol" w:hint="default"/>
+      </w:rPr>
+    </w:lvl>
+  </w:abstractNum>
+  <w:abstractNum w:abstractNumId="41">
+    <w:lvl w:ilvl="0">
+      <w:start w:val="1"/>
+      <w:numFmt w:val="bullet"/>
+      <w:lvlText w:val=""/>
+      <w:lvlJc w:val="left"/>
+      <w:pPr>
+        <w:tabs>
+          <w:tab w:val="num" w:pos="720"/>
+        </w:tabs>
+        <w:ind w:left="720" w:hanging="360"/>
+      </w:pPr>
+      <w:rPr>
+        <w:rFonts w:ascii="Symbol" w:hAnsi="Symbol" w:cs="Symbol" w:hint="default"/>
+      </w:rPr>
+    </w:lvl>
+    <w:lvl w:ilvl="1">
+      <w:start w:val="1"/>
+      <w:numFmt w:val="bullet"/>
+      <w:lvlText w:val="◦"/>
+      <w:lvlJc w:val="left"/>
+      <w:pPr>
+        <w:tabs>
+          <w:tab w:val="num" w:pos="1080"/>
+        </w:tabs>
+        <w:ind w:left="1080" w:hanging="360"/>
+      </w:pPr>
+      <w:rPr>
+        <w:rFonts w:ascii="OpenSymbol" w:hAnsi="OpenSymbol" w:cs="OpenSymbol" w:hint="default"/>
+      </w:rPr>
+    </w:lvl>
+    <w:lvl w:ilvl="2">
+      <w:start w:val="1"/>
+      <w:numFmt w:val="bullet"/>
+      <w:lvlText w:val="▪"/>
+      <w:lvlJc w:val="left"/>
+      <w:pPr>
+        <w:tabs>
+          <w:tab w:val="num" w:pos="1440"/>
+        </w:tabs>
+        <w:ind w:left="1440" w:hanging="360"/>
+      </w:pPr>
+      <w:rPr>
+        <w:rFonts w:ascii="OpenSymbol" w:hAnsi="OpenSymbol" w:cs="OpenSymbol" w:hint="default"/>
+      </w:rPr>
+    </w:lvl>
+    <w:lvl w:ilvl="3">
+      <w:start w:val="1"/>
+      <w:numFmt w:val="bullet"/>
+      <w:lvlText w:val=""/>
+      <w:lvlJc w:val="left"/>
+      <w:pPr>
+        <w:tabs>
+          <w:tab w:val="num" w:pos="1800"/>
+        </w:tabs>
+        <w:ind w:left="1800" w:hanging="360"/>
+      </w:pPr>
+      <w:rPr>
+        <w:rFonts w:ascii="Symbol" w:hAnsi="Symbol" w:cs="Symbol" w:hint="default"/>
+      </w:rPr>
+    </w:lvl>
+    <w:lvl w:ilvl="4">
+      <w:start w:val="1"/>
+      <w:numFmt w:val="bullet"/>
+      <w:lvlText w:val="◦"/>
+      <w:lvlJc w:val="left"/>
+      <w:pPr>
+        <w:tabs>
+          <w:tab w:val="num" w:pos="2160"/>
+        </w:tabs>
+        <w:ind w:left="2160" w:hanging="360"/>
+      </w:pPr>
+      <w:rPr>
+        <w:rFonts w:ascii="OpenSymbol" w:hAnsi="OpenSymbol" w:cs="OpenSymbol" w:hint="default"/>
+      </w:rPr>
+    </w:lvl>
+    <w:lvl w:ilvl="5">
+      <w:start w:val="1"/>
+      <w:numFmt w:val="bullet"/>
+      <w:lvlText w:val="▪"/>
+      <w:lvlJc w:val="left"/>
+      <w:pPr>
+        <w:tabs>
+          <w:tab w:val="num" w:pos="2520"/>
+        </w:tabs>
+        <w:ind w:left="2520" w:hanging="360"/>
+      </w:pPr>
+      <w:rPr>
+        <w:rFonts w:ascii="OpenSymbol" w:hAnsi="OpenSymbol" w:cs="OpenSymbol" w:hint="default"/>
+      </w:rPr>
+    </w:lvl>
+    <w:lvl w:ilvl="6">
+      <w:start w:val="1"/>
+      <w:numFmt w:val="bullet"/>
+      <w:lvlText w:val=""/>
+      <w:lvlJc w:val="left"/>
+      <w:pPr>
+        <w:tabs>
+          <w:tab w:val="num" w:pos="2880"/>
+        </w:tabs>
+        <w:ind w:left="2880" w:hanging="360"/>
+      </w:pPr>
+      <w:rPr>
+        <w:rFonts w:ascii="Symbol" w:hAnsi="Symbol" w:cs="Symbol" w:hint="default"/>
+      </w:rPr>
+    </w:lvl>
+    <w:lvl w:ilvl="7">
+      <w:start w:val="1"/>
+      <w:numFmt w:val="bullet"/>
+      <w:lvlText w:val="◦"/>
+      <w:lvlJc w:val="left"/>
+      <w:pPr>
+        <w:tabs>
+          <w:tab w:val="num" w:pos="3240"/>
+        </w:tabs>
+        <w:ind w:left="3240" w:hanging="360"/>
+      </w:pPr>
+      <w:rPr>
+        <w:rFonts w:ascii="OpenSymbol" w:hAnsi="OpenSymbol" w:cs="OpenSymbol" w:hint="default"/>
+      </w:rPr>
+    </w:lvl>
+    <w:lvl w:ilvl="8">
+      <w:start w:val="1"/>
+      <w:numFmt w:val="bullet"/>
+      <w:lvlText w:val="▪"/>
+      <w:lvlJc w:val="left"/>
+      <w:pPr>
+        <w:tabs>
+          <w:tab w:val="num" w:pos="3600"/>
+        </w:tabs>
+        <w:ind w:left="3600" w:hanging="360"/>
+      </w:pPr>
+      <w:rPr>
+        <w:rFonts w:ascii="OpenSymbol" w:hAnsi="OpenSymbol" w:cs="OpenSymbol" w:hint="default"/>
+      </w:rPr>
+    </w:lvl>
+  </w:abstractNum>
+  <w:abstractNum w:abstractNumId="42">
+    <w:lvl w:ilvl="0">
+      <w:start w:val="1"/>
+      <w:numFmt w:val="bullet"/>
+      <w:lvlText w:val=""/>
+      <w:lvlJc w:val="left"/>
+      <w:pPr>
+        <w:tabs>
+          <w:tab w:val="num" w:pos="720"/>
+        </w:tabs>
+        <w:ind w:left="720" w:hanging="360"/>
+      </w:pPr>
+      <w:rPr>
+        <w:rFonts w:ascii="Symbol" w:hAnsi="Symbol" w:cs="Symbol" w:hint="default"/>
+      </w:rPr>
+    </w:lvl>
+    <w:lvl w:ilvl="1">
+      <w:start w:val="1"/>
+      <w:numFmt w:val="bullet"/>
+      <w:lvlText w:val="◦"/>
+      <w:lvlJc w:val="left"/>
+      <w:pPr>
+        <w:tabs>
+          <w:tab w:val="num" w:pos="1080"/>
+        </w:tabs>
+        <w:ind w:left="1080" w:hanging="360"/>
+      </w:pPr>
+      <w:rPr>
+        <w:rFonts w:ascii="OpenSymbol" w:hAnsi="OpenSymbol" w:cs="OpenSymbol" w:hint="default"/>
+      </w:rPr>
+    </w:lvl>
+    <w:lvl w:ilvl="2">
+      <w:start w:val="1"/>
+      <w:numFmt w:val="bullet"/>
+      <w:lvlText w:val="▪"/>
+      <w:lvlJc w:val="left"/>
+      <w:pPr>
+        <w:tabs>
+          <w:tab w:val="num" w:pos="1440"/>
+        </w:tabs>
+        <w:ind w:left="1440" w:hanging="360"/>
+      </w:pPr>
+      <w:rPr>
+        <w:rFonts w:ascii="OpenSymbol" w:hAnsi="OpenSymbol" w:cs="OpenSymbol" w:hint="default"/>
+      </w:rPr>
+    </w:lvl>
+    <w:lvl w:ilvl="3">
+      <w:start w:val="1"/>
+      <w:numFmt w:val="bullet"/>
+      <w:lvlText w:val=""/>
+      <w:lvlJc w:val="left"/>
+      <w:pPr>
+        <w:tabs>
+          <w:tab w:val="num" w:pos="1800"/>
+        </w:tabs>
+        <w:ind w:left="1800" w:hanging="360"/>
+      </w:pPr>
+      <w:rPr>
+        <w:rFonts w:ascii="Symbol" w:hAnsi="Symbol" w:cs="Symbol" w:hint="default"/>
+      </w:rPr>
+    </w:lvl>
+    <w:lvl w:ilvl="4">
+      <w:start w:val="1"/>
+      <w:numFmt w:val="bullet"/>
+      <w:lvlText w:val="◦"/>
+      <w:lvlJc w:val="left"/>
+      <w:pPr>
+        <w:tabs>
+          <w:tab w:val="num" w:pos="2160"/>
+        </w:tabs>
+        <w:ind w:left="2160" w:hanging="360"/>
+      </w:pPr>
+      <w:rPr>
+        <w:rFonts w:ascii="OpenSymbol" w:hAnsi="OpenSymbol" w:cs="OpenSymbol" w:hint="default"/>
+      </w:rPr>
+    </w:lvl>
+    <w:lvl w:ilvl="5">
+      <w:start w:val="1"/>
+      <w:numFmt w:val="bullet"/>
+      <w:lvlText w:val="▪"/>
+      <w:lvlJc w:val="left"/>
+      <w:pPr>
+        <w:tabs>
+          <w:tab w:val="num" w:pos="2520"/>
+        </w:tabs>
+        <w:ind w:left="2520" w:hanging="360"/>
+      </w:pPr>
+      <w:rPr>
+        <w:rFonts w:ascii="OpenSymbol" w:hAnsi="OpenSymbol" w:cs="OpenSymbol" w:hint="default"/>
+      </w:rPr>
+    </w:lvl>
+    <w:lvl w:ilvl="6">
+      <w:start w:val="1"/>
+      <w:numFmt w:val="bullet"/>
+      <w:lvlText w:val=""/>
+      <w:lvlJc w:val="left"/>
+      <w:pPr>
+        <w:tabs>
+          <w:tab w:val="num" w:pos="2880"/>
+        </w:tabs>
+        <w:ind w:left="2880" w:hanging="360"/>
+      </w:pPr>
+      <w:rPr>
+        <w:rFonts w:ascii="Symbol" w:hAnsi="Symbol" w:cs="Symbol" w:hint="default"/>
+      </w:rPr>
+    </w:lvl>
+    <w:lvl w:ilvl="7">
+      <w:start w:val="1"/>
+      <w:numFmt w:val="bullet"/>
+      <w:lvlText w:val="◦"/>
+      <w:lvlJc w:val="left"/>
+      <w:pPr>
+        <w:tabs>
+          <w:tab w:val="num" w:pos="3240"/>
+        </w:tabs>
+        <w:ind w:left="3240" w:hanging="360"/>
+      </w:pPr>
+      <w:rPr>
+        <w:rFonts w:ascii="OpenSymbol" w:hAnsi="OpenSymbol" w:cs="OpenSymbol" w:hint="default"/>
+      </w:rPr>
+    </w:lvl>
+    <w:lvl w:ilvl="8">
+      <w:start w:val="1"/>
+      <w:numFmt w:val="bullet"/>
+      <w:lvlText w:val="▪"/>
+      <w:lvlJc w:val="left"/>
+      <w:pPr>
+        <w:tabs>
+          <w:tab w:val="num" w:pos="3600"/>
+        </w:tabs>
+        <w:ind w:left="3600" w:hanging="360"/>
+      </w:pPr>
+      <w:rPr>
+        <w:rFonts w:ascii="OpenSymbol" w:hAnsi="OpenSymbol" w:cs="OpenSymbol" w:hint="default"/>
+      </w:rPr>
+    </w:lvl>
+  </w:abstractNum>
+  <w:abstractNum w:abstractNumId="43">
+    <w:lvl w:ilvl="0">
+      <w:start w:val="1"/>
+      <w:numFmt w:val="bullet"/>
+      <w:lvlText w:val=""/>
+      <w:lvlJc w:val="left"/>
+      <w:pPr>
+        <w:tabs>
+          <w:tab w:val="num" w:pos="720"/>
+        </w:tabs>
+        <w:ind w:left="720" w:hanging="360"/>
+      </w:pPr>
+      <w:rPr>
+        <w:rFonts w:ascii="Symbol" w:hAnsi="Symbol" w:cs="Symbol" w:hint="default"/>
+      </w:rPr>
+    </w:lvl>
+    <w:lvl w:ilvl="1">
+      <w:start w:val="1"/>
+      <w:numFmt w:val="bullet"/>
+      <w:lvlText w:val="◦"/>
+      <w:lvlJc w:val="left"/>
+      <w:pPr>
+        <w:tabs>
+          <w:tab w:val="num" w:pos="1080"/>
+        </w:tabs>
+        <w:ind w:left="1080" w:hanging="360"/>
+      </w:pPr>
+      <w:rPr>
+        <w:rFonts w:ascii="OpenSymbol" w:hAnsi="OpenSymbol" w:cs="OpenSymbol" w:hint="default"/>
+      </w:rPr>
+    </w:lvl>
+    <w:lvl w:ilvl="2">
+      <w:start w:val="1"/>
+      <w:numFmt w:val="bullet"/>
+      <w:lvlText w:val="▪"/>
+      <w:lvlJc w:val="left"/>
+      <w:pPr>
+        <w:tabs>
+          <w:tab w:val="num" w:pos="1440"/>
+        </w:tabs>
+        <w:ind w:left="1440" w:hanging="360"/>
+      </w:pPr>
+      <w:rPr>
+        <w:rFonts w:ascii="OpenSymbol" w:hAnsi="OpenSymbol" w:cs="OpenSymbol" w:hint="default"/>
+      </w:rPr>
+    </w:lvl>
+    <w:lvl w:ilvl="3">
+      <w:start w:val="1"/>
+      <w:numFmt w:val="bullet"/>
+      <w:lvlText w:val=""/>
+      <w:lvlJc w:val="left"/>
+      <w:pPr>
+        <w:tabs>
+          <w:tab w:val="num" w:pos="1800"/>
+        </w:tabs>
+        <w:ind w:left="1800" w:hanging="360"/>
+      </w:pPr>
+      <w:rPr>
+        <w:rFonts w:ascii="Symbol" w:hAnsi="Symbol" w:cs="Symbol" w:hint="default"/>
+      </w:rPr>
+    </w:lvl>
+    <w:lvl w:ilvl="4">
+      <w:start w:val="1"/>
+      <w:numFmt w:val="bullet"/>
+      <w:lvlText w:val="◦"/>
+      <w:lvlJc w:val="left"/>
+      <w:pPr>
+        <w:tabs>
+          <w:tab w:val="num" w:pos="2160"/>
+        </w:tabs>
+        <w:ind w:left="2160" w:hanging="360"/>
+      </w:pPr>
+      <w:rPr>
+        <w:rFonts w:ascii="OpenSymbol" w:hAnsi="OpenSymbol" w:cs="OpenSymbol" w:hint="default"/>
+      </w:rPr>
+    </w:lvl>
+    <w:lvl w:ilvl="5">
+      <w:start w:val="1"/>
+      <w:numFmt w:val="bullet"/>
+      <w:lvlText w:val="▪"/>
+      <w:lvlJc w:val="left"/>
+      <w:pPr>
+        <w:tabs>
+          <w:tab w:val="num" w:pos="2520"/>
+        </w:tabs>
+        <w:ind w:left="2520" w:hanging="360"/>
+      </w:pPr>
+      <w:rPr>
+        <w:rFonts w:ascii="OpenSymbol" w:hAnsi="OpenSymbol" w:cs="OpenSymbol" w:hint="default"/>
+      </w:rPr>
+    </w:lvl>
+    <w:lvl w:ilvl="6">
+      <w:start w:val="1"/>
+      <w:numFmt w:val="bullet"/>
+      <w:lvlText w:val=""/>
+      <w:lvlJc w:val="left"/>
+      <w:pPr>
+        <w:tabs>
+          <w:tab w:val="num" w:pos="2880"/>
+        </w:tabs>
+        <w:ind w:left="2880" w:hanging="360"/>
+      </w:pPr>
+      <w:rPr>
+        <w:rFonts w:ascii="Symbol" w:hAnsi="Symbol" w:cs="Symbol" w:hint="default"/>
+      </w:rPr>
+    </w:lvl>
+    <w:lvl w:ilvl="7">
+      <w:start w:val="1"/>
+      <w:numFmt w:val="bullet"/>
+      <w:lvlText w:val="◦"/>
+      <w:lvlJc w:val="left"/>
+      <w:pPr>
+        <w:tabs>
+          <w:tab w:val="num" w:pos="3240"/>
+        </w:tabs>
+        <w:ind w:left="3240" w:hanging="360"/>
+      </w:pPr>
+      <w:rPr>
+        <w:rFonts w:ascii="OpenSymbol" w:hAnsi="OpenSymbol" w:cs="OpenSymbol" w:hint="default"/>
+      </w:rPr>
+    </w:lvl>
+    <w:lvl w:ilvl="8">
+      <w:start w:val="1"/>
+      <w:numFmt w:val="bullet"/>
+      <w:lvlText w:val="▪"/>
+      <w:lvlJc w:val="left"/>
+      <w:pPr>
+        <w:tabs>
+          <w:tab w:val="num" w:pos="3600"/>
+        </w:tabs>
+        <w:ind w:left="3600" w:hanging="360"/>
+      </w:pPr>
+      <w:rPr>
+        <w:rFonts w:ascii="OpenSymbol" w:hAnsi="OpenSymbol" w:cs="OpenSymbol" w:hint="default"/>
+      </w:rPr>
+    </w:lvl>
+  </w:abstractNum>
+  <w:abstractNum w:abstractNumId="44">
     <w:lvl w:ilvl="0">
       <w:start w:val="1"/>
       <w:numFmt w:val="none"/>
@@ -26693,6 +27170,21 @@
     <w:abstractNumId w:val="39"/>
   </w:num>
   <w:num w:numId="40">
+    <w:abstractNumId w:val="40"/>
+  </w:num>
+  <w:num w:numId="41">
+    <w:abstractNumId w:val="41"/>
+  </w:num>
+  <w:num w:numId="42">
+    <w:abstractNumId w:val="42"/>
+  </w:num>
+  <w:num w:numId="43">
+    <w:abstractNumId w:val="43"/>
+  </w:num>
+  <w:num w:numId="44">
+    <w:abstractNumId w:val="44"/>
+  </w:num>
+  <w:num w:numId="45">
     <w:abstractNumId w:val="14"/>
     <w:lvlOverride w:ilvl="0">
       <w:lvl w:ilvl="0">
@@ -26716,7 +27208,7 @@
       </w:lvl>
     </w:lvlOverride>
   </w:num>
-  <w:num w:numId="41">
+  <w:num w:numId="46">
     <w:abstractNumId w:val="14"/>
     <w:lvlOverride w:ilvl="0">
       <w:lvl w:ilvl="0">
@@ -27244,6 +27736,13 @@
     <w:qFormat/>
     <w:rPr/>
   </w:style>
+  <w:style w:type="character" w:styleId="Bullets">
+    <w:name w:val="Bullets"/>
+    <w:qFormat/>
+    <w:rPr>
+      <w:rFonts w:ascii="OpenSymbol" w:hAnsi="OpenSymbol" w:eastAsia="OpenSymbol" w:cs="OpenSymbol"/>
+    </w:rPr>
+  </w:style>
   <w:style w:type="paragraph" w:styleId="Heading">
     <w:name w:val="Heading"/>
     <w:basedOn w:val="Normal"/>
@@ -27600,6 +28099,16 @@
       <w:sz w:val="20"/>
     </w:rPr>
   </w:style>
+  <w:style w:type="paragraph" w:styleId="TableContents">
+    <w:name w:val="Table Contents"/>
+    <w:basedOn w:val="Normal"/>
+    <w:qFormat/>
+    <w:pPr>
+      <w:widowControl w:val="false"/>
+      <w:suppressLineNumbers/>
+    </w:pPr>
+    <w:rPr/>
+  </w:style>
   <w:style w:type="numbering" w:styleId="NoList" w:default="1">
     <w:name w:val="No List"/>
     <w:uiPriority w:val="99"/>

</xml_diff>